<commit_message>
layout for test plan complete
</commit_message>
<xml_diff>
--- a/TestPlan.docx
+++ b/TestPlan.docx
@@ -65,6 +65,589 @@
         </w:rPr>
         <w:t>2D Game Test Plan</w:t>
       </w:r>
+    </w:p>
+    <w:p>
+      <w:pPr>
+        <w:jc w:val="center"/>
+        <w:rPr>
+          <w:rFonts w:ascii="Times New Roman" w:hAnsi="Times New Roman" w:cs="Times New Roman"/>
+          <w:color w:val="FF0000"/>
+        </w:rPr>
+      </w:pPr>
+    </w:p>
+    <w:p>
+      <w:pPr>
+        <w:rPr>
+          <w:rFonts w:ascii="Times New Roman" w:hAnsi="Times New Roman" w:cs="Times New Roman"/>
+          <w:color w:val="FF0000"/>
+        </w:rPr>
+      </w:pPr>
+      <w:r>
+        <w:rPr>
+          <w:rFonts w:ascii="Times New Roman" w:hAnsi="Times New Roman" w:cs="Times New Roman"/>
+          <w:color w:val="FF0000"/>
+        </w:rPr>
+        <w:t>Contents:</w:t>
+      </w:r>
+    </w:p>
+    <w:p>
+      <w:pPr>
+        <w:rPr>
+          <w:rFonts w:ascii="Times New Roman" w:hAnsi="Times New Roman" w:cs="Times New Roman"/>
+        </w:rPr>
+      </w:pPr>
+      <w:r>
+        <w:rPr>
+          <w:rFonts w:ascii="Times New Roman" w:hAnsi="Times New Roman" w:cs="Times New Roman"/>
+          <w:color w:val="FF0000"/>
+        </w:rPr>
+        <w:t xml:space="preserve">1.0 </w:t>
+      </w:r>
+      <w:r>
+        <w:rPr>
+          <w:rFonts w:ascii="Times New Roman" w:hAnsi="Times New Roman" w:cs="Times New Roman"/>
+        </w:rPr>
+        <w:t>Introduction</w:t>
+      </w:r>
+    </w:p>
+    <w:p>
+      <w:pPr>
+        <w:rPr>
+          <w:rFonts w:ascii="Times New Roman" w:hAnsi="Times New Roman" w:cs="Times New Roman"/>
+        </w:rPr>
+      </w:pPr>
+      <w:r>
+        <w:rPr>
+          <w:rFonts w:ascii="Times New Roman" w:hAnsi="Times New Roman" w:cs="Times New Roman"/>
+          <w:color w:val="FF0000"/>
+        </w:rPr>
+        <w:t xml:space="preserve">2.0 </w:t>
+      </w:r>
+      <w:r>
+        <w:rPr>
+          <w:rFonts w:ascii="Times New Roman" w:hAnsi="Times New Roman" w:cs="Times New Roman"/>
+        </w:rPr>
+        <w:t>O</w:t>
+      </w:r>
+      <w:r>
+        <w:rPr>
+          <w:rFonts w:ascii="Times New Roman" w:hAnsi="Times New Roman" w:cs="Times New Roman"/>
+        </w:rPr>
+        <w:t>bjectives</w:t>
+      </w:r>
+      <w:r>
+        <w:rPr>
+          <w:rFonts w:ascii="Times New Roman" w:hAnsi="Times New Roman" w:cs="Times New Roman"/>
+        </w:rPr>
+        <w:t xml:space="preserve"> </w:t>
+      </w:r>
+      <w:r>
+        <w:rPr>
+          <w:rFonts w:ascii="Times New Roman" w:hAnsi="Times New Roman" w:cs="Times New Roman"/>
+        </w:rPr>
+        <w:t>and</w:t>
+      </w:r>
+      <w:r>
+        <w:rPr>
+          <w:rFonts w:ascii="Times New Roman" w:hAnsi="Times New Roman" w:cs="Times New Roman"/>
+        </w:rPr>
+        <w:t xml:space="preserve"> T</w:t>
+      </w:r>
+      <w:r>
+        <w:rPr>
+          <w:rFonts w:ascii="Times New Roman" w:hAnsi="Times New Roman" w:cs="Times New Roman"/>
+        </w:rPr>
+        <w:t>asks</w:t>
+      </w:r>
+      <w:r>
+        <w:rPr>
+          <w:rFonts w:ascii="Times New Roman" w:hAnsi="Times New Roman" w:cs="Times New Roman"/>
+        </w:rPr>
+        <w:t xml:space="preserve"> </w:t>
+      </w:r>
+    </w:p>
+    <w:p>
+      <w:pPr>
+        <w:ind w:left="720"/>
+        <w:rPr>
+          <w:rFonts w:ascii="Times New Roman" w:hAnsi="Times New Roman" w:cs="Times New Roman"/>
+        </w:rPr>
+      </w:pPr>
+      <w:r>
+        <w:rPr>
+          <w:rFonts w:ascii="Times New Roman" w:hAnsi="Times New Roman" w:cs="Times New Roman"/>
+          <w:color w:val="FF0000"/>
+        </w:rPr>
+        <w:t>2.1</w:t>
+      </w:r>
+      <w:r>
+        <w:rPr>
+          <w:rFonts w:ascii="Times New Roman" w:hAnsi="Times New Roman" w:cs="Times New Roman"/>
+        </w:rPr>
+        <w:t xml:space="preserve"> Objectives </w:t>
+      </w:r>
+    </w:p>
+    <w:p>
+      <w:pPr>
+        <w:ind w:left="720"/>
+        <w:rPr>
+          <w:rFonts w:ascii="Times New Roman" w:hAnsi="Times New Roman" w:cs="Times New Roman"/>
+        </w:rPr>
+      </w:pPr>
+      <w:r>
+        <w:rPr>
+          <w:rFonts w:ascii="Times New Roman" w:hAnsi="Times New Roman" w:cs="Times New Roman"/>
+          <w:color w:val="FF0000"/>
+        </w:rPr>
+        <w:t xml:space="preserve">2.2 </w:t>
+      </w:r>
+      <w:r>
+        <w:rPr>
+          <w:rFonts w:ascii="Times New Roman" w:hAnsi="Times New Roman" w:cs="Times New Roman"/>
+        </w:rPr>
+        <w:t xml:space="preserve">Tasks </w:t>
+      </w:r>
+    </w:p>
+    <w:p>
+      <w:pPr>
+        <w:rPr>
+          <w:rFonts w:ascii="Times New Roman" w:hAnsi="Times New Roman" w:cs="Times New Roman"/>
+        </w:rPr>
+      </w:pPr>
+      <w:r>
+        <w:rPr>
+          <w:rFonts w:ascii="Times New Roman" w:hAnsi="Times New Roman" w:cs="Times New Roman"/>
+          <w:color w:val="FF0000"/>
+        </w:rPr>
+        <w:t>3.0</w:t>
+      </w:r>
+      <w:r>
+        <w:rPr>
+          <w:rFonts w:ascii="Times New Roman" w:hAnsi="Times New Roman" w:cs="Times New Roman"/>
+        </w:rPr>
+        <w:t xml:space="preserve"> S</w:t>
+      </w:r>
+      <w:r>
+        <w:rPr>
+          <w:rFonts w:ascii="Times New Roman" w:hAnsi="Times New Roman" w:cs="Times New Roman"/>
+        </w:rPr>
+        <w:t>cope</w:t>
+      </w:r>
+      <w:r>
+        <w:rPr>
+          <w:rFonts w:ascii="Times New Roman" w:hAnsi="Times New Roman" w:cs="Times New Roman"/>
+        </w:rPr>
+        <w:t xml:space="preserve"> </w:t>
+      </w:r>
+    </w:p>
+    <w:p>
+      <w:pPr>
+        <w:rPr>
+          <w:rFonts w:ascii="Times New Roman" w:hAnsi="Times New Roman" w:cs="Times New Roman"/>
+        </w:rPr>
+      </w:pPr>
+      <w:r>
+        <w:rPr>
+          <w:rFonts w:ascii="Times New Roman" w:hAnsi="Times New Roman" w:cs="Times New Roman"/>
+          <w:color w:val="FF0000"/>
+        </w:rPr>
+        <w:t xml:space="preserve">4.0 </w:t>
+      </w:r>
+      <w:r>
+        <w:rPr>
+          <w:rFonts w:ascii="Times New Roman" w:hAnsi="Times New Roman" w:cs="Times New Roman"/>
+        </w:rPr>
+        <w:t xml:space="preserve">Testing Strategy </w:t>
+      </w:r>
+    </w:p>
+    <w:p>
+      <w:pPr>
+        <w:ind w:left="720"/>
+        <w:rPr>
+          <w:rFonts w:ascii="Times New Roman" w:hAnsi="Times New Roman" w:cs="Times New Roman"/>
+        </w:rPr>
+      </w:pPr>
+      <w:r>
+        <w:rPr>
+          <w:rFonts w:ascii="Times New Roman" w:hAnsi="Times New Roman" w:cs="Times New Roman"/>
+          <w:color w:val="FF0000"/>
+        </w:rPr>
+        <w:t xml:space="preserve">4.1 </w:t>
+      </w:r>
+      <w:r>
+        <w:rPr>
+          <w:rFonts w:ascii="Times New Roman" w:hAnsi="Times New Roman" w:cs="Times New Roman"/>
+        </w:rPr>
+        <w:t xml:space="preserve">Unit Testing </w:t>
+      </w:r>
+    </w:p>
+    <w:p>
+      <w:pPr>
+        <w:ind w:left="720"/>
+        <w:rPr>
+          <w:rFonts w:ascii="Times New Roman" w:hAnsi="Times New Roman" w:cs="Times New Roman"/>
+        </w:rPr>
+      </w:pPr>
+      <w:r>
+        <w:rPr>
+          <w:rFonts w:ascii="Times New Roman" w:hAnsi="Times New Roman" w:cs="Times New Roman"/>
+          <w:color w:val="FF0000"/>
+        </w:rPr>
+        <w:t xml:space="preserve">4.2 </w:t>
+      </w:r>
+      <w:r>
+        <w:rPr>
+          <w:rFonts w:ascii="Times New Roman" w:hAnsi="Times New Roman" w:cs="Times New Roman"/>
+        </w:rPr>
+        <w:t xml:space="preserve">System and Integration Testing </w:t>
+      </w:r>
+    </w:p>
+    <w:p>
+      <w:pPr>
+        <w:ind w:left="720"/>
+        <w:rPr>
+          <w:rFonts w:ascii="Times New Roman" w:hAnsi="Times New Roman" w:cs="Times New Roman"/>
+        </w:rPr>
+      </w:pPr>
+      <w:r>
+        <w:rPr>
+          <w:rFonts w:ascii="Times New Roman" w:hAnsi="Times New Roman" w:cs="Times New Roman"/>
+          <w:color w:val="FF0000"/>
+        </w:rPr>
+        <w:t>4.3</w:t>
+      </w:r>
+      <w:r>
+        <w:rPr>
+          <w:rFonts w:ascii="Times New Roman" w:hAnsi="Times New Roman" w:cs="Times New Roman"/>
+        </w:rPr>
+        <w:t xml:space="preserve"> Performance and Stress Testing </w:t>
+      </w:r>
+    </w:p>
+    <w:p>
+      <w:pPr>
+        <w:ind w:left="720"/>
+        <w:rPr>
+          <w:rFonts w:ascii="Times New Roman" w:hAnsi="Times New Roman" w:cs="Times New Roman"/>
+        </w:rPr>
+      </w:pPr>
+      <w:r>
+        <w:rPr>
+          <w:rFonts w:ascii="Times New Roman" w:hAnsi="Times New Roman" w:cs="Times New Roman"/>
+          <w:color w:val="FF0000"/>
+        </w:rPr>
+        <w:t xml:space="preserve">4.4 </w:t>
+      </w:r>
+      <w:r>
+        <w:rPr>
+          <w:rFonts w:ascii="Times New Roman" w:hAnsi="Times New Roman" w:cs="Times New Roman"/>
+        </w:rPr>
+        <w:t xml:space="preserve">User Acceptance Testing </w:t>
+      </w:r>
+    </w:p>
+    <w:p>
+      <w:pPr>
+        <w:ind w:left="720"/>
+        <w:rPr>
+          <w:rFonts w:ascii="Times New Roman" w:hAnsi="Times New Roman" w:cs="Times New Roman"/>
+        </w:rPr>
+      </w:pPr>
+      <w:r>
+        <w:rPr>
+          <w:rFonts w:ascii="Times New Roman" w:hAnsi="Times New Roman" w:cs="Times New Roman"/>
+          <w:color w:val="FF0000"/>
+        </w:rPr>
+        <w:t xml:space="preserve">4.5 </w:t>
+      </w:r>
+      <w:r>
+        <w:rPr>
+          <w:rFonts w:ascii="Times New Roman" w:hAnsi="Times New Roman" w:cs="Times New Roman"/>
+        </w:rPr>
+        <w:t xml:space="preserve">Batch Testing </w:t>
+      </w:r>
+    </w:p>
+    <w:p>
+      <w:pPr>
+        <w:ind w:left="720"/>
+        <w:rPr>
+          <w:rFonts w:ascii="Times New Roman" w:hAnsi="Times New Roman" w:cs="Times New Roman"/>
+        </w:rPr>
+      </w:pPr>
+      <w:r>
+        <w:rPr>
+          <w:rFonts w:ascii="Times New Roman" w:hAnsi="Times New Roman" w:cs="Times New Roman"/>
+          <w:color w:val="FF0000"/>
+        </w:rPr>
+        <w:t xml:space="preserve">4.6 </w:t>
+      </w:r>
+      <w:r>
+        <w:rPr>
+          <w:rFonts w:ascii="Times New Roman" w:hAnsi="Times New Roman" w:cs="Times New Roman"/>
+        </w:rPr>
+        <w:t xml:space="preserve">Automated Regression Testing </w:t>
+      </w:r>
+    </w:p>
+    <w:p>
+      <w:pPr>
+        <w:ind w:left="720"/>
+        <w:rPr>
+          <w:rFonts w:ascii="Times New Roman" w:hAnsi="Times New Roman" w:cs="Times New Roman"/>
+        </w:rPr>
+      </w:pPr>
+      <w:r>
+        <w:rPr>
+          <w:rFonts w:ascii="Times New Roman" w:hAnsi="Times New Roman" w:cs="Times New Roman"/>
+          <w:color w:val="FF0000"/>
+        </w:rPr>
+        <w:t xml:space="preserve">4.7 </w:t>
+      </w:r>
+      <w:r>
+        <w:rPr>
+          <w:rFonts w:ascii="Times New Roman" w:hAnsi="Times New Roman" w:cs="Times New Roman"/>
+        </w:rPr>
+        <w:t xml:space="preserve">Beta Testing </w:t>
+      </w:r>
+    </w:p>
+    <w:p>
+      <w:pPr>
+        <w:rPr>
+          <w:rFonts w:ascii="Times New Roman" w:hAnsi="Times New Roman" w:cs="Times New Roman"/>
+        </w:rPr>
+      </w:pPr>
+      <w:r>
+        <w:rPr>
+          <w:rFonts w:ascii="Times New Roman" w:hAnsi="Times New Roman" w:cs="Times New Roman"/>
+          <w:color w:val="FF0000"/>
+        </w:rPr>
+        <w:t xml:space="preserve">5.0 </w:t>
+      </w:r>
+      <w:r>
+        <w:rPr>
+          <w:rFonts w:ascii="Times New Roman" w:hAnsi="Times New Roman" w:cs="Times New Roman"/>
+        </w:rPr>
+        <w:t xml:space="preserve">Test Schedule </w:t>
+      </w:r>
+    </w:p>
+    <w:p>
+      <w:pPr>
+        <w:rPr>
+          <w:rFonts w:ascii="Times New Roman" w:hAnsi="Times New Roman" w:cs="Times New Roman"/>
+        </w:rPr>
+      </w:pPr>
+      <w:r>
+        <w:rPr>
+          <w:rFonts w:ascii="Times New Roman" w:hAnsi="Times New Roman" w:cs="Times New Roman"/>
+          <w:color w:val="FF0000"/>
+        </w:rPr>
+        <w:t xml:space="preserve">6.0 </w:t>
+      </w:r>
+      <w:r>
+        <w:rPr>
+          <w:rFonts w:ascii="Times New Roman" w:hAnsi="Times New Roman" w:cs="Times New Roman"/>
+        </w:rPr>
+        <w:t xml:space="preserve">Control Procedures </w:t>
+      </w:r>
+    </w:p>
+    <w:p>
+      <w:pPr>
+        <w:rPr>
+          <w:rFonts w:ascii="Times New Roman" w:hAnsi="Times New Roman" w:cs="Times New Roman"/>
+        </w:rPr>
+      </w:pPr>
+      <w:r>
+        <w:rPr>
+          <w:rFonts w:ascii="Times New Roman" w:hAnsi="Times New Roman" w:cs="Times New Roman"/>
+          <w:color w:val="FF0000"/>
+        </w:rPr>
+        <w:t xml:space="preserve">7.0 </w:t>
+      </w:r>
+      <w:r>
+        <w:rPr>
+          <w:rFonts w:ascii="Times New Roman" w:hAnsi="Times New Roman" w:cs="Times New Roman"/>
+        </w:rPr>
+        <w:t xml:space="preserve">Features to Be Tested </w:t>
+      </w:r>
+    </w:p>
+    <w:p>
+      <w:pPr>
+        <w:rPr>
+          <w:rFonts w:ascii="Times New Roman" w:hAnsi="Times New Roman" w:cs="Times New Roman"/>
+        </w:rPr>
+      </w:pPr>
+      <w:r>
+        <w:rPr>
+          <w:rFonts w:ascii="Times New Roman" w:hAnsi="Times New Roman" w:cs="Times New Roman"/>
+          <w:color w:val="FF0000"/>
+        </w:rPr>
+        <w:t xml:space="preserve">8.0 </w:t>
+      </w:r>
+      <w:r>
+        <w:rPr>
+          <w:rFonts w:ascii="Times New Roman" w:hAnsi="Times New Roman" w:cs="Times New Roman"/>
+        </w:rPr>
+        <w:t xml:space="preserve">Features Not to Be Tested </w:t>
+      </w:r>
+    </w:p>
+    <w:p>
+      <w:pPr>
+        <w:rPr>
+          <w:rFonts w:ascii="Times New Roman" w:hAnsi="Times New Roman" w:cs="Times New Roman"/>
+        </w:rPr>
+      </w:pPr>
+      <w:r>
+        <w:rPr>
+          <w:rFonts w:ascii="Times New Roman" w:hAnsi="Times New Roman" w:cs="Times New Roman"/>
+          <w:color w:val="FF0000"/>
+        </w:rPr>
+        <w:t xml:space="preserve">9.0 </w:t>
+      </w:r>
+      <w:r>
+        <w:rPr>
+          <w:rFonts w:ascii="Times New Roman" w:hAnsi="Times New Roman" w:cs="Times New Roman"/>
+        </w:rPr>
+        <w:t xml:space="preserve">Resources/Roles &amp; Responsibilities </w:t>
+      </w:r>
+    </w:p>
+    <w:p>
+      <w:pPr>
+        <w:rPr>
+          <w:rFonts w:ascii="Times New Roman" w:hAnsi="Times New Roman" w:cs="Times New Roman"/>
+        </w:rPr>
+      </w:pPr>
+      <w:r>
+        <w:rPr>
+          <w:rFonts w:ascii="Times New Roman" w:hAnsi="Times New Roman" w:cs="Times New Roman"/>
+          <w:color w:val="FF0000"/>
+        </w:rPr>
+        <w:t xml:space="preserve">10.0 </w:t>
+      </w:r>
+      <w:r>
+        <w:rPr>
+          <w:rFonts w:ascii="Times New Roman" w:hAnsi="Times New Roman" w:cs="Times New Roman"/>
+        </w:rPr>
+        <w:t xml:space="preserve">Schedules </w:t>
+      </w:r>
+    </w:p>
+    <w:p>
+      <w:pPr>
+        <w:rPr>
+          <w:rFonts w:ascii="Times New Roman" w:hAnsi="Times New Roman" w:cs="Times New Roman"/>
+        </w:rPr>
+      </w:pPr>
+      <w:r>
+        <w:rPr>
+          <w:rFonts w:ascii="Times New Roman" w:hAnsi="Times New Roman" w:cs="Times New Roman"/>
+          <w:color w:val="FF0000"/>
+        </w:rPr>
+        <w:t>11.0</w:t>
+      </w:r>
+      <w:r>
+        <w:rPr>
+          <w:rFonts w:ascii="Times New Roman" w:hAnsi="Times New Roman" w:cs="Times New Roman"/>
+        </w:rPr>
+        <w:t xml:space="preserve"> Risks/Assumptions </w:t>
+      </w:r>
+    </w:p>
+    <w:p>
+      <w:pPr>
+        <w:rPr>
+          <w:rFonts w:ascii="Times New Roman" w:hAnsi="Times New Roman" w:cs="Times New Roman"/>
+        </w:rPr>
+      </w:pPr>
+      <w:r>
+        <w:rPr>
+          <w:rFonts w:ascii="Times New Roman" w:hAnsi="Times New Roman" w:cs="Times New Roman"/>
+          <w:color w:val="FF0000"/>
+        </w:rPr>
+        <w:t xml:space="preserve">12.0 </w:t>
+      </w:r>
+      <w:r>
+        <w:rPr>
+          <w:rFonts w:ascii="Times New Roman" w:hAnsi="Times New Roman" w:cs="Times New Roman"/>
+        </w:rPr>
+        <w:t>Tools</w:t>
+      </w:r>
+    </w:p>
+    <w:p>
+      <w:pPr>
+        <w:rPr>
+          <w:rFonts w:ascii="Times New Roman" w:hAnsi="Times New Roman" w:cs="Times New Roman"/>
+        </w:rPr>
+      </w:pPr>
+    </w:p>
+    <w:p>
+      <w:pPr>
+        <w:rPr>
+          <w:rFonts w:ascii="Times New Roman" w:hAnsi="Times New Roman" w:cs="Times New Roman"/>
+        </w:rPr>
+      </w:pPr>
+    </w:p>
+    <w:p>
+      <w:pPr>
+        <w:rPr>
+          <w:rFonts w:ascii="Times New Roman" w:hAnsi="Times New Roman" w:cs="Times New Roman"/>
+        </w:rPr>
+      </w:pPr>
+    </w:p>
+    <w:p>
+      <w:pPr>
+        <w:rPr>
+          <w:rFonts w:ascii="Times New Roman" w:hAnsi="Times New Roman" w:cs="Times New Roman"/>
+        </w:rPr>
+      </w:pPr>
+    </w:p>
+    <w:p>
+      <w:pPr>
+        <w:rPr>
+          <w:rFonts w:ascii="Times New Roman" w:hAnsi="Times New Roman" w:cs="Times New Roman"/>
+        </w:rPr>
+      </w:pPr>
+    </w:p>
+    <w:p>
+      <w:pPr>
+        <w:rPr>
+          <w:rFonts w:ascii="Times New Roman" w:hAnsi="Times New Roman" w:cs="Times New Roman"/>
+        </w:rPr>
+      </w:pPr>
+    </w:p>
+    <w:p>
+      <w:pPr>
+        <w:rPr>
+          <w:rFonts w:ascii="Times New Roman" w:hAnsi="Times New Roman" w:cs="Times New Roman"/>
+        </w:rPr>
+      </w:pPr>
+    </w:p>
+    <w:p>
+      <w:pPr>
+        <w:pStyle w:val="ListParagraph"/>
+        <w:numPr>
+          <w:ilvl w:val="0"/>
+          <w:numId w:val="3"/>
+        </w:numPr>
+        <w:rPr>
+          <w:rFonts w:ascii="Times New Roman" w:hAnsi="Times New Roman" w:cs="Times New Roman"/>
+          <w:b/>
+          <w:bCs/>
+          <w:sz w:val="32"/>
+          <w:szCs w:val="32"/>
+        </w:rPr>
+      </w:pPr>
+      <w:r>
+        <w:rPr>
+          <w:rFonts w:ascii="Times New Roman" w:hAnsi="Times New Roman" w:cs="Times New Roman"/>
+          <w:b/>
+          <w:bCs/>
+          <w:sz w:val="32"/>
+          <w:szCs w:val="32"/>
+        </w:rPr>
+        <w:t>Introduction</w:t>
+      </w:r>
+    </w:p>
+    <w:p>
+      <w:pPr>
+        <w:rPr>
+          <w:rFonts w:ascii="Times New Roman" w:hAnsi="Times New Roman" w:cs="Times New Roman"/>
+        </w:rPr>
+      </w:pPr>
     </w:p>
     <w:sectPr>
       <w:pgSz w:w="11906" w:h="16838"/>
@@ -74,6 +657,343 @@
     </w:sectPr>
   </w:body>
 </w:document>
+</file>
+
+<file path=word/numbering.xml><?xml version="1.0" encoding="utf-8"?>
+<w:numbering xmlns:wpc="http://schemas.microsoft.com/office/word/2010/wordprocessingCanvas" xmlns:cx="http://schemas.microsoft.com/office/drawing/2014/chartex" xmlns:cx1="http://schemas.microsoft.com/office/drawing/2015/9/8/chartex" xmlns:cx2="http://schemas.microsoft.com/office/drawing/2015/10/21/chartex" xmlns:cx3="http://schemas.microsoft.com/office/drawing/2016/5/9/chartex" xmlns:cx4="http://schemas.microsoft.com/office/drawing/2016/5/10/chartex" xmlns:cx5="http://schemas.microsoft.com/office/drawing/2016/5/11/chartex" xmlns:cx6="http://schemas.microsoft.com/office/drawing/2016/5/12/chartex" xmlns:cx7="http://schemas.microsoft.com/office/drawing/2016/5/13/chartex" xmlns:cx8="http://schemas.microsoft.com/office/drawing/2016/5/14/chartex" xmlns:mc="http://schemas.openxmlformats.org/markup-compatibility/2006" xmlns:aink="http://schemas.microsoft.com/office/drawing/2016/ink" xmlns:am3d="http://schemas.microsoft.com/office/drawing/2017/model3d" xmlns:o="urn:schemas-microsoft-com:office:office" xmlns:r="http://schemas.openxmlformats.org/officeDocument/2006/relationships" xmlns:m="http://schemas.openxmlformats.org/officeDocument/2006/math" xmlns:v="urn:schemas-microsoft-com:vml" xmlns:wp14="http://schemas.microsoft.com/office/word/2010/wordprocessingDrawing" xmlns:wp="http://schemas.openxmlformats.org/drawingml/2006/wordprocessingDrawing" xmlns:w10="urn:schemas-microsoft-com:office:word" xmlns:w="http://schemas.openxmlformats.org/wordprocessingml/2006/main" xmlns:w14="http://schemas.microsoft.com/office/word/2010/wordml" xmlns:w15="http://schemas.microsoft.com/office/word/2012/wordml" xmlns:w16cid="http://schemas.microsoft.com/office/word/2016/wordml/cid" xmlns:w16se="http://schemas.microsoft.com/office/word/2015/wordml/symex" xmlns:wpg="http://schemas.microsoft.com/office/word/2010/wordprocessingGroup" xmlns:wpi="http://schemas.microsoft.com/office/word/2010/wordprocessingInk" xmlns:wne="http://schemas.microsoft.com/office/word/2006/wordml" xmlns:wps="http://schemas.microsoft.com/office/word/2010/wordprocessingShape" mc:Ignorable="w14 w15 w16se w16cid wp14">
+  <w:abstractNum w:abstractNumId="0" w15:restartNumberingAfterBreak="0">
+    <w:nsid w:val="582F53A5"/>
+    <w:multiLevelType w:val="multilevel"/>
+    <w:tmpl w:val="E23E24F0"/>
+    <w:lvl w:ilvl="0">
+      <w:start w:val="1"/>
+      <w:numFmt w:val="decimal"/>
+      <w:lvlText w:val="%1."/>
+      <w:lvlJc w:val="left"/>
+      <w:pPr>
+        <w:ind w:left="720" w:hanging="360"/>
+      </w:pPr>
+      <w:rPr>
+        <w:rFonts w:hint="default"/>
+      </w:rPr>
+    </w:lvl>
+    <w:lvl w:ilvl="1">
+      <w:start w:val="1"/>
+      <w:numFmt w:val="decimal"/>
+      <w:isLgl/>
+      <w:lvlText w:val="%1.%2."/>
+      <w:lvlJc w:val="left"/>
+      <w:pPr>
+        <w:ind w:left="1104" w:hanging="384"/>
+      </w:pPr>
+      <w:rPr>
+        <w:rFonts w:hint="default"/>
+      </w:rPr>
+    </w:lvl>
+    <w:lvl w:ilvl="2">
+      <w:start w:val="1"/>
+      <w:numFmt w:val="decimal"/>
+      <w:isLgl/>
+      <w:lvlText w:val="%1.%2.%3."/>
+      <w:lvlJc w:val="left"/>
+      <w:pPr>
+        <w:ind w:left="1800" w:hanging="720"/>
+      </w:pPr>
+      <w:rPr>
+        <w:rFonts w:hint="default"/>
+      </w:rPr>
+    </w:lvl>
+    <w:lvl w:ilvl="3">
+      <w:start w:val="1"/>
+      <w:numFmt w:val="decimal"/>
+      <w:isLgl/>
+      <w:lvlText w:val="%1.%2.%3.%4."/>
+      <w:lvlJc w:val="left"/>
+      <w:pPr>
+        <w:ind w:left="2160" w:hanging="720"/>
+      </w:pPr>
+      <w:rPr>
+        <w:rFonts w:hint="default"/>
+      </w:rPr>
+    </w:lvl>
+    <w:lvl w:ilvl="4">
+      <w:start w:val="1"/>
+      <w:numFmt w:val="decimal"/>
+      <w:isLgl/>
+      <w:lvlText w:val="%1.%2.%3.%4.%5."/>
+      <w:lvlJc w:val="left"/>
+      <w:pPr>
+        <w:ind w:left="2880" w:hanging="1080"/>
+      </w:pPr>
+      <w:rPr>
+        <w:rFonts w:hint="default"/>
+      </w:rPr>
+    </w:lvl>
+    <w:lvl w:ilvl="5">
+      <w:start w:val="1"/>
+      <w:numFmt w:val="decimal"/>
+      <w:isLgl/>
+      <w:lvlText w:val="%1.%2.%3.%4.%5.%6."/>
+      <w:lvlJc w:val="left"/>
+      <w:pPr>
+        <w:ind w:left="3240" w:hanging="1080"/>
+      </w:pPr>
+      <w:rPr>
+        <w:rFonts w:hint="default"/>
+      </w:rPr>
+    </w:lvl>
+    <w:lvl w:ilvl="6">
+      <w:start w:val="1"/>
+      <w:numFmt w:val="decimal"/>
+      <w:isLgl/>
+      <w:lvlText w:val="%1.%2.%3.%4.%5.%6.%7."/>
+      <w:lvlJc w:val="left"/>
+      <w:pPr>
+        <w:ind w:left="3960" w:hanging="1440"/>
+      </w:pPr>
+      <w:rPr>
+        <w:rFonts w:hint="default"/>
+      </w:rPr>
+    </w:lvl>
+    <w:lvl w:ilvl="7">
+      <w:start w:val="1"/>
+      <w:numFmt w:val="decimal"/>
+      <w:isLgl/>
+      <w:lvlText w:val="%1.%2.%3.%4.%5.%6.%7.%8."/>
+      <w:lvlJc w:val="left"/>
+      <w:pPr>
+        <w:ind w:left="4320" w:hanging="1440"/>
+      </w:pPr>
+      <w:rPr>
+        <w:rFonts w:hint="default"/>
+      </w:rPr>
+    </w:lvl>
+    <w:lvl w:ilvl="8">
+      <w:start w:val="1"/>
+      <w:numFmt w:val="decimal"/>
+      <w:isLgl/>
+      <w:lvlText w:val="%1.%2.%3.%4.%5.%6.%7.%8.%9."/>
+      <w:lvlJc w:val="left"/>
+      <w:pPr>
+        <w:ind w:left="5040" w:hanging="1800"/>
+      </w:pPr>
+      <w:rPr>
+        <w:rFonts w:hint="default"/>
+      </w:rPr>
+    </w:lvl>
+  </w:abstractNum>
+  <w:abstractNum w:abstractNumId="1" w15:restartNumberingAfterBreak="0">
+    <w:nsid w:val="5B6D336F"/>
+    <w:multiLevelType w:val="hybridMultilevel"/>
+    <w:tmpl w:val="9230DA5C"/>
+    <w:lvl w:ilvl="0" w:tplc="1809000F">
+      <w:start w:val="1"/>
+      <w:numFmt w:val="decimal"/>
+      <w:lvlText w:val="%1."/>
+      <w:lvlJc w:val="left"/>
+      <w:pPr>
+        <w:ind w:left="720" w:hanging="360"/>
+      </w:pPr>
+      <w:rPr>
+        <w:rFonts w:hint="default"/>
+      </w:rPr>
+    </w:lvl>
+    <w:lvl w:ilvl="1" w:tplc="18090019" w:tentative="1">
+      <w:start w:val="1"/>
+      <w:numFmt w:val="lowerLetter"/>
+      <w:lvlText w:val="%2."/>
+      <w:lvlJc w:val="left"/>
+      <w:pPr>
+        <w:ind w:left="1440" w:hanging="360"/>
+      </w:pPr>
+    </w:lvl>
+    <w:lvl w:ilvl="2" w:tplc="1809001B" w:tentative="1">
+      <w:start w:val="1"/>
+      <w:numFmt w:val="lowerRoman"/>
+      <w:lvlText w:val="%3."/>
+      <w:lvlJc w:val="right"/>
+      <w:pPr>
+        <w:ind w:left="2160" w:hanging="180"/>
+      </w:pPr>
+    </w:lvl>
+    <w:lvl w:ilvl="3" w:tplc="1809000F" w:tentative="1">
+      <w:start w:val="1"/>
+      <w:numFmt w:val="decimal"/>
+      <w:lvlText w:val="%4."/>
+      <w:lvlJc w:val="left"/>
+      <w:pPr>
+        <w:ind w:left="2880" w:hanging="360"/>
+      </w:pPr>
+    </w:lvl>
+    <w:lvl w:ilvl="4" w:tplc="18090019" w:tentative="1">
+      <w:start w:val="1"/>
+      <w:numFmt w:val="lowerLetter"/>
+      <w:lvlText w:val="%5."/>
+      <w:lvlJc w:val="left"/>
+      <w:pPr>
+        <w:ind w:left="3600" w:hanging="360"/>
+      </w:pPr>
+    </w:lvl>
+    <w:lvl w:ilvl="5" w:tplc="1809001B" w:tentative="1">
+      <w:start w:val="1"/>
+      <w:numFmt w:val="lowerRoman"/>
+      <w:lvlText w:val="%6."/>
+      <w:lvlJc w:val="right"/>
+      <w:pPr>
+        <w:ind w:left="4320" w:hanging="180"/>
+      </w:pPr>
+    </w:lvl>
+    <w:lvl w:ilvl="6" w:tplc="1809000F" w:tentative="1">
+      <w:start w:val="1"/>
+      <w:numFmt w:val="decimal"/>
+      <w:lvlText w:val="%7."/>
+      <w:lvlJc w:val="left"/>
+      <w:pPr>
+        <w:ind w:left="5040" w:hanging="360"/>
+      </w:pPr>
+    </w:lvl>
+    <w:lvl w:ilvl="7" w:tplc="18090019" w:tentative="1">
+      <w:start w:val="1"/>
+      <w:numFmt w:val="lowerLetter"/>
+      <w:lvlText w:val="%8."/>
+      <w:lvlJc w:val="left"/>
+      <w:pPr>
+        <w:ind w:left="5760" w:hanging="360"/>
+      </w:pPr>
+    </w:lvl>
+    <w:lvl w:ilvl="8" w:tplc="1809001B" w:tentative="1">
+      <w:start w:val="1"/>
+      <w:numFmt w:val="lowerRoman"/>
+      <w:lvlText w:val="%9."/>
+      <w:lvlJc w:val="right"/>
+      <w:pPr>
+        <w:ind w:left="6480" w:hanging="180"/>
+      </w:pPr>
+    </w:lvl>
+  </w:abstractNum>
+  <w:abstractNum w:abstractNumId="2" w15:restartNumberingAfterBreak="0">
+    <w:nsid w:val="6DE53670"/>
+    <w:multiLevelType w:val="multilevel"/>
+    <w:tmpl w:val="35B4B756"/>
+    <w:lvl w:ilvl="0">
+      <w:start w:val="1"/>
+      <w:numFmt w:val="decimal"/>
+      <w:lvlText w:val="%1.0"/>
+      <w:lvlJc w:val="left"/>
+      <w:pPr>
+        <w:ind w:left="720" w:hanging="720"/>
+      </w:pPr>
+      <w:rPr>
+        <w:rFonts w:hint="default"/>
+      </w:rPr>
+    </w:lvl>
+    <w:lvl w:ilvl="1">
+      <w:start w:val="1"/>
+      <w:numFmt w:val="decimal"/>
+      <w:lvlText w:val="%1.%2"/>
+      <w:lvlJc w:val="left"/>
+      <w:pPr>
+        <w:ind w:left="1440" w:hanging="720"/>
+      </w:pPr>
+      <w:rPr>
+        <w:rFonts w:hint="default"/>
+      </w:rPr>
+    </w:lvl>
+    <w:lvl w:ilvl="2">
+      <w:start w:val="1"/>
+      <w:numFmt w:val="decimal"/>
+      <w:lvlText w:val="%1.%2.%3"/>
+      <w:lvlJc w:val="left"/>
+      <w:pPr>
+        <w:ind w:left="2160" w:hanging="720"/>
+      </w:pPr>
+      <w:rPr>
+        <w:rFonts w:hint="default"/>
+      </w:rPr>
+    </w:lvl>
+    <w:lvl w:ilvl="3">
+      <w:start w:val="1"/>
+      <w:numFmt w:val="decimal"/>
+      <w:lvlText w:val="%1.%2.%3.%4"/>
+      <w:lvlJc w:val="left"/>
+      <w:pPr>
+        <w:ind w:left="3240" w:hanging="1080"/>
+      </w:pPr>
+      <w:rPr>
+        <w:rFonts w:hint="default"/>
+      </w:rPr>
+    </w:lvl>
+    <w:lvl w:ilvl="4">
+      <w:start w:val="1"/>
+      <w:numFmt w:val="decimal"/>
+      <w:lvlText w:val="%1.%2.%3.%4.%5"/>
+      <w:lvlJc w:val="left"/>
+      <w:pPr>
+        <w:ind w:left="4320" w:hanging="1440"/>
+      </w:pPr>
+      <w:rPr>
+        <w:rFonts w:hint="default"/>
+      </w:rPr>
+    </w:lvl>
+    <w:lvl w:ilvl="5">
+      <w:start w:val="1"/>
+      <w:numFmt w:val="decimal"/>
+      <w:lvlText w:val="%1.%2.%3.%4.%5.%6"/>
+      <w:lvlJc w:val="left"/>
+      <w:pPr>
+        <w:ind w:left="5040" w:hanging="1440"/>
+      </w:pPr>
+      <w:rPr>
+        <w:rFonts w:hint="default"/>
+      </w:rPr>
+    </w:lvl>
+    <w:lvl w:ilvl="6">
+      <w:start w:val="1"/>
+      <w:numFmt w:val="decimal"/>
+      <w:lvlText w:val="%1.%2.%3.%4.%5.%6.%7"/>
+      <w:lvlJc w:val="left"/>
+      <w:pPr>
+        <w:ind w:left="6120" w:hanging="1800"/>
+      </w:pPr>
+      <w:rPr>
+        <w:rFonts w:hint="default"/>
+      </w:rPr>
+    </w:lvl>
+    <w:lvl w:ilvl="7">
+      <w:start w:val="1"/>
+      <w:numFmt w:val="decimal"/>
+      <w:lvlText w:val="%1.%2.%3.%4.%5.%6.%7.%8"/>
+      <w:lvlJc w:val="left"/>
+      <w:pPr>
+        <w:ind w:left="7200" w:hanging="2160"/>
+      </w:pPr>
+      <w:rPr>
+        <w:rFonts w:hint="default"/>
+      </w:rPr>
+    </w:lvl>
+    <w:lvl w:ilvl="8">
+      <w:start w:val="1"/>
+      <w:numFmt w:val="decimal"/>
+      <w:lvlText w:val="%1.%2.%3.%4.%5.%6.%7.%8.%9"/>
+      <w:lvlJc w:val="left"/>
+      <w:pPr>
+        <w:ind w:left="7920" w:hanging="2160"/>
+      </w:pPr>
+      <w:rPr>
+        <w:rFonts w:hint="default"/>
+      </w:rPr>
+    </w:lvl>
+  </w:abstractNum>
+  <w:num w:numId="1">
+    <w:abstractNumId w:val="0"/>
+  </w:num>
+  <w:num w:numId="2">
+    <w:abstractNumId w:val="1"/>
+  </w:num>
+  <w:num w:numId="3">
+    <w:abstractNumId w:val="2"/>
+  </w:num>
+</w:numbering>
 </file>
 
 <file path=word/styles.xml><?xml version="1.0" encoding="utf-8"?>
@@ -502,6 +1422,17 @@
     <w:semiHidden/>
     <w:unhideWhenUsed/>
   </w:style>
+  <w:style w:type="paragraph" w:styleId="ListParagraph">
+    <w:name w:val="List Paragraph"/>
+    <w:basedOn w:val="Normal"/>
+    <w:uiPriority w:val="34"/>
+    <w:qFormat/>
+    <w:rsid w:val="00B92D83"/>
+    <w:pPr>
+      <w:ind w:left="720"/>
+      <w:contextualSpacing/>
+    </w:pPr>
+  </w:style>
 </w:styles>
 </file>
 

</xml_diff>

<commit_message>
first 2 sections complete
</commit_message>
<xml_diff>
--- a/TestPlan.docx
+++ b/TestPlan.docx
@@ -15,23 +15,7 @@
           <w:rFonts w:ascii="Times New Roman" w:hAnsi="Times New Roman" w:cs="Times New Roman"/>
           <w:color w:val="FF0000"/>
         </w:rPr>
-        <w:t xml:space="preserve">Charlie </w:t>
-      </w:r>
-      <w:proofErr w:type="spellStart"/>
-      <w:r>
-        <w:rPr>
-          <w:rFonts w:ascii="Times New Roman" w:hAnsi="Times New Roman" w:cs="Times New Roman"/>
-          <w:color w:val="FF0000"/>
-        </w:rPr>
-        <w:t>Conneely</w:t>
-      </w:r>
-      <w:proofErr w:type="spellEnd"/>
-      <w:r>
-        <w:rPr>
-          <w:rFonts w:ascii="Times New Roman" w:hAnsi="Times New Roman" w:cs="Times New Roman"/>
-          <w:color w:val="FF0000"/>
-        </w:rPr>
-        <w:t xml:space="preserve"> – G00348887</w:t>
+        <w:t>Charlie Conneely – G00348887</w:t>
       </w:r>
     </w:p>
     <w:p>
@@ -79,9 +63,97 @@
       <w:pPr>
         <w:rPr>
           <w:rFonts w:ascii="Times New Roman" w:hAnsi="Times New Roman" w:cs="Times New Roman"/>
-          <w:color w:val="FF0000"/>
-        </w:rPr>
-      </w:pPr>
+        </w:rPr>
+      </w:pPr>
+      <w:r>
+        <w:rPr>
+          <w:rFonts w:ascii="Times New Roman" w:hAnsi="Times New Roman" w:cs="Times New Roman"/>
+          <w:color w:val="FF0000"/>
+        </w:rPr>
+        <w:t xml:space="preserve">Test Plan Template: </w:t>
+      </w:r>
+      <w:r>
+        <w:rPr>
+          <w:rFonts w:ascii="Times New Roman" w:hAnsi="Times New Roman" w:cs="Times New Roman"/>
+        </w:rPr>
+        <w:t>The Pixel Wizard</w:t>
+      </w:r>
+    </w:p>
+    <w:p>
+      <w:pPr>
+        <w:rPr>
+          <w:rFonts w:ascii="Times New Roman" w:hAnsi="Times New Roman" w:cs="Times New Roman"/>
+        </w:rPr>
+      </w:pPr>
+      <w:r>
+        <w:rPr>
+          <w:rFonts w:ascii="Times New Roman" w:hAnsi="Times New Roman" w:cs="Times New Roman"/>
+          <w:color w:val="FF0000"/>
+        </w:rPr>
+        <w:t xml:space="preserve">Prepared </w:t>
+      </w:r>
+      <w:r>
+        <w:rPr>
+          <w:rFonts w:ascii="Times New Roman" w:hAnsi="Times New Roman" w:cs="Times New Roman"/>
+          <w:color w:val="FF0000"/>
+        </w:rPr>
+        <w:t>by</w:t>
+      </w:r>
+      <w:r>
+        <w:rPr>
+          <w:rFonts w:ascii="Times New Roman" w:hAnsi="Times New Roman" w:cs="Times New Roman"/>
+        </w:rPr>
+        <w:t xml:space="preserve"> </w:t>
+      </w:r>
+      <w:r>
+        <w:rPr>
+          <w:rFonts w:ascii="Times New Roman" w:hAnsi="Times New Roman" w:cs="Times New Roman"/>
+        </w:rPr>
+        <w:t>Charlie Conneely</w:t>
+      </w:r>
+    </w:p>
+    <w:p>
+      <w:pPr>
+        <w:rPr>
+          <w:rFonts w:ascii="Times New Roman" w:hAnsi="Times New Roman" w:cs="Times New Roman"/>
+        </w:rPr>
+      </w:pPr>
+      <w:r>
+        <w:rPr>
+          <w:rFonts w:ascii="Times New Roman" w:hAnsi="Times New Roman" w:cs="Times New Roman"/>
+          <w:color w:val="FF0000"/>
+        </w:rPr>
+        <w:t>Date:</w:t>
+      </w:r>
+      <w:r>
+        <w:rPr>
+          <w:rFonts w:ascii="Times New Roman" w:hAnsi="Times New Roman" w:cs="Times New Roman"/>
+        </w:rPr>
+        <w:t xml:space="preserve"> 8/5/20</w:t>
+      </w:r>
+    </w:p>
+    <w:p>
+      <w:pPr>
+        <w:rPr>
+          <w:rFonts w:ascii="Times New Roman" w:hAnsi="Times New Roman" w:cs="Times New Roman"/>
+          <w:color w:val="FF0000"/>
+        </w:rPr>
+      </w:pPr>
+    </w:p>
+    <w:p>
+      <w:pPr>
+        <w:rPr>
+          <w:rFonts w:ascii="Times New Roman" w:hAnsi="Times New Roman" w:cs="Times New Roman"/>
+          <w:color w:val="FF0000"/>
+        </w:rPr>
+      </w:pPr>
+      <w:r>
+        <w:rPr>
+          <w:rFonts w:ascii="Times New Roman" w:hAnsi="Times New Roman" w:cs="Times New Roman"/>
+          <w:color w:val="FF0000"/>
+        </w:rPr>
+        <w:t xml:space="preserve">Table of </w:t>
+      </w:r>
       <w:r>
         <w:rPr>
           <w:rFonts w:ascii="Times New Roman" w:hAnsi="Times New Roman" w:cs="Times New Roman"/>
@@ -109,6 +181,12 @@
         </w:rPr>
         <w:t>Introduction</w:t>
       </w:r>
+      <w:r>
+        <w:rPr>
+          <w:rFonts w:ascii="Times New Roman" w:hAnsi="Times New Roman" w:cs="Times New Roman"/>
+        </w:rPr>
+        <w:tab/>
+      </w:r>
     </w:p>
     <w:p>
       <w:pPr>
@@ -164,48 +242,6 @@
           <w:rFonts w:ascii="Times New Roman" w:hAnsi="Times New Roman" w:cs="Times New Roman"/>
         </w:rPr>
         <w:t xml:space="preserve"> </w:t>
-      </w:r>
-    </w:p>
-    <w:p>
-      <w:pPr>
-        <w:ind w:left="720"/>
-        <w:rPr>
-          <w:rFonts w:ascii="Times New Roman" w:hAnsi="Times New Roman" w:cs="Times New Roman"/>
-        </w:rPr>
-      </w:pPr>
-      <w:r>
-        <w:rPr>
-          <w:rFonts w:ascii="Times New Roman" w:hAnsi="Times New Roman" w:cs="Times New Roman"/>
-          <w:color w:val="FF0000"/>
-        </w:rPr>
-        <w:t>2.1</w:t>
-      </w:r>
-      <w:r>
-        <w:rPr>
-          <w:rFonts w:ascii="Times New Roman" w:hAnsi="Times New Roman" w:cs="Times New Roman"/>
-        </w:rPr>
-        <w:t xml:space="preserve"> Objectives </w:t>
-      </w:r>
-    </w:p>
-    <w:p>
-      <w:pPr>
-        <w:ind w:left="720"/>
-        <w:rPr>
-          <w:rFonts w:ascii="Times New Roman" w:hAnsi="Times New Roman" w:cs="Times New Roman"/>
-        </w:rPr>
-      </w:pPr>
-      <w:r>
-        <w:rPr>
-          <w:rFonts w:ascii="Times New Roman" w:hAnsi="Times New Roman" w:cs="Times New Roman"/>
-          <w:color w:val="FF0000"/>
-        </w:rPr>
-        <w:t xml:space="preserve">2.2 </w:t>
-      </w:r>
-      <w:r>
-        <w:rPr>
-          <w:rFonts w:ascii="Times New Roman" w:hAnsi="Times New Roman" w:cs="Times New Roman"/>
-        </w:rPr>
-        <w:t xml:space="preserve">Tasks </w:t>
       </w:r>
     </w:p>
     <w:p>
@@ -641,6 +677,365 @@
         </w:rPr>
         <w:t>Introduction</w:t>
       </w:r>
+    </w:p>
+    <w:p>
+      <w:pPr>
+        <w:rPr>
+          <w:rFonts w:ascii="Times New Roman" w:hAnsi="Times New Roman" w:cs="Times New Roman"/>
+        </w:rPr>
+      </w:pPr>
+      <w:r>
+        <w:rPr>
+          <w:rFonts w:ascii="Times New Roman" w:hAnsi="Times New Roman" w:cs="Times New Roman"/>
+        </w:rPr>
+        <w:t>The Pixel Wizard is</w:t>
+      </w:r>
+      <w:r>
+        <w:rPr>
+          <w:rFonts w:ascii="Times New Roman" w:hAnsi="Times New Roman" w:cs="Times New Roman"/>
+        </w:rPr>
+        <w:t xml:space="preserve"> a 2D side-scrolling platform</w:t>
+      </w:r>
+      <w:r>
+        <w:rPr>
+          <w:rFonts w:ascii="Times New Roman" w:hAnsi="Times New Roman" w:cs="Times New Roman"/>
+        </w:rPr>
+        <w:t xml:space="preserve"> game with</w:t>
+      </w:r>
+      <w:r>
+        <w:rPr>
+          <w:rFonts w:ascii="Times New Roman" w:hAnsi="Times New Roman" w:cs="Times New Roman"/>
+        </w:rPr>
+        <w:t xml:space="preserve"> artwork </w:t>
+      </w:r>
+      <w:r>
+        <w:rPr>
+          <w:rFonts w:ascii="Times New Roman" w:hAnsi="Times New Roman" w:cs="Times New Roman"/>
+        </w:rPr>
+        <w:t xml:space="preserve">inspired by games </w:t>
+      </w:r>
+      <w:r>
+        <w:rPr>
+          <w:rFonts w:ascii="Times New Roman" w:hAnsi="Times New Roman" w:cs="Times New Roman"/>
+        </w:rPr>
+        <w:t>like</w:t>
+      </w:r>
+      <w:r>
+        <w:rPr>
+          <w:rFonts w:ascii="Times New Roman" w:hAnsi="Times New Roman" w:cs="Times New Roman"/>
+        </w:rPr>
+        <w:t xml:space="preserve"> </w:t>
+      </w:r>
+      <w:r>
+        <w:rPr>
+          <w:rFonts w:ascii="Times New Roman" w:hAnsi="Times New Roman" w:cs="Times New Roman"/>
+        </w:rPr>
+        <w:t>Shovel Knight, which</w:t>
+      </w:r>
+      <w:r>
+        <w:rPr>
+          <w:rFonts w:ascii="Times New Roman" w:hAnsi="Times New Roman" w:cs="Times New Roman"/>
+        </w:rPr>
+        <w:t xml:space="preserve"> also</w:t>
+      </w:r>
+      <w:r>
+        <w:rPr>
+          <w:rFonts w:ascii="Times New Roman" w:hAnsi="Times New Roman" w:cs="Times New Roman"/>
+        </w:rPr>
+        <w:t xml:space="preserve"> use pixel art. </w:t>
+      </w:r>
+      <w:r>
+        <w:rPr>
+          <w:rFonts w:ascii="Times New Roman" w:hAnsi="Times New Roman" w:cs="Times New Roman"/>
+        </w:rPr>
+        <w:t>The player/wizard will navigate through each round with increasing difficulty.</w:t>
+      </w:r>
+      <w:r>
+        <w:rPr>
+          <w:rFonts w:ascii="Times New Roman" w:hAnsi="Times New Roman" w:cs="Times New Roman"/>
+        </w:rPr>
+        <w:t xml:space="preserve"> </w:t>
+      </w:r>
+    </w:p>
+    <w:p>
+      <w:pPr>
+        <w:rPr>
+          <w:rFonts w:ascii="Times New Roman" w:hAnsi="Times New Roman" w:cs="Times New Roman"/>
+        </w:rPr>
+      </w:pPr>
+      <w:r>
+        <w:rPr>
+          <w:rFonts w:ascii="Times New Roman" w:hAnsi="Times New Roman" w:cs="Times New Roman"/>
+        </w:rPr>
+        <w:t>In each round the player must use magic to defeat the encountered enemies whilst collecting pickups which will replenish the wizard’s health</w:t>
+      </w:r>
+      <w:r>
+        <w:rPr>
+          <w:rFonts w:ascii="Times New Roman" w:hAnsi="Times New Roman" w:cs="Times New Roman"/>
+        </w:rPr>
+        <w:t>.</w:t>
+      </w:r>
+      <w:r>
+        <w:rPr>
+          <w:rFonts w:ascii="Times New Roman" w:hAnsi="Times New Roman" w:cs="Times New Roman"/>
+        </w:rPr>
+        <w:t xml:space="preserve"> The “magic” refers to the wizard’s ability to shoot fireballs and freeze spells at the enemy.  </w:t>
+      </w:r>
+    </w:p>
+    <w:p>
+      <w:pPr>
+        <w:rPr>
+          <w:rFonts w:ascii="Times New Roman" w:hAnsi="Times New Roman" w:cs="Times New Roman"/>
+        </w:rPr>
+      </w:pPr>
+      <w:r>
+        <w:rPr>
+          <w:rFonts w:ascii="Times New Roman" w:hAnsi="Times New Roman" w:cs="Times New Roman"/>
+        </w:rPr>
+        <w:t>Each round will also present a “boss” that the player must defeat to progress to the next round.</w:t>
+      </w:r>
+      <w:r>
+        <w:rPr>
+          <w:rFonts w:ascii="Times New Roman" w:hAnsi="Times New Roman" w:cs="Times New Roman"/>
+        </w:rPr>
+        <w:t xml:space="preserve"> </w:t>
+      </w:r>
+      <w:r>
+        <w:rPr>
+          <w:rFonts w:ascii="Times New Roman" w:hAnsi="Times New Roman" w:cs="Times New Roman"/>
+        </w:rPr>
+        <w:t xml:space="preserve">The player will be able to see the boss’s health status on the screen as well as their own. </w:t>
+      </w:r>
+    </w:p>
+    <w:p>
+      <w:pPr>
+        <w:rPr>
+          <w:rFonts w:ascii="Times New Roman" w:hAnsi="Times New Roman" w:cs="Times New Roman"/>
+        </w:rPr>
+      </w:pPr>
+    </w:p>
+    <w:p>
+      <w:pPr>
+        <w:pStyle w:val="ListParagraph"/>
+        <w:numPr>
+          <w:ilvl w:val="0"/>
+          <w:numId w:val="3"/>
+        </w:numPr>
+        <w:rPr>
+          <w:rFonts w:ascii="Times New Roman" w:hAnsi="Times New Roman" w:cs="Times New Roman"/>
+          <w:b/>
+          <w:bCs/>
+          <w:sz w:val="32"/>
+          <w:szCs w:val="32"/>
+        </w:rPr>
+      </w:pPr>
+      <w:r>
+        <w:rPr>
+          <w:rFonts w:ascii="Times New Roman" w:hAnsi="Times New Roman" w:cs="Times New Roman"/>
+          <w:b/>
+          <w:bCs/>
+          <w:sz w:val="32"/>
+          <w:szCs w:val="32"/>
+        </w:rPr>
+        <w:t xml:space="preserve">Objectives and Tasks </w:t>
+      </w:r>
+    </w:p>
+    <w:p>
+      <w:pPr>
+        <w:rPr>
+          <w:rFonts w:ascii="Times New Roman" w:hAnsi="Times New Roman" w:cs="Times New Roman"/>
+        </w:rPr>
+      </w:pPr>
+      <w:r>
+        <w:rPr>
+          <w:rFonts w:ascii="Times New Roman" w:hAnsi="Times New Roman" w:cs="Times New Roman"/>
+        </w:rPr>
+        <w:t xml:space="preserve">The main </w:t>
+      </w:r>
+      <w:r>
+        <w:rPr>
+          <w:rFonts w:ascii="Times New Roman" w:hAnsi="Times New Roman" w:cs="Times New Roman"/>
+          <w:u w:val="single"/>
+        </w:rPr>
+        <w:t>objectives</w:t>
+      </w:r>
+      <w:r>
+        <w:rPr>
+          <w:rFonts w:ascii="Times New Roman" w:hAnsi="Times New Roman" w:cs="Times New Roman"/>
+        </w:rPr>
+        <w:t xml:space="preserve"> of the testing process are:</w:t>
+      </w:r>
+    </w:p>
+    <w:p>
+      <w:pPr>
+        <w:pStyle w:val="ListParagraph"/>
+        <w:numPr>
+          <w:ilvl w:val="0"/>
+          <w:numId w:val="4"/>
+        </w:numPr>
+        <w:rPr>
+          <w:rFonts w:ascii="Times New Roman" w:hAnsi="Times New Roman" w:cs="Times New Roman"/>
+        </w:rPr>
+      </w:pPr>
+      <w:r>
+        <w:rPr>
+          <w:rFonts w:ascii="Times New Roman" w:hAnsi="Times New Roman" w:cs="Times New Roman"/>
+        </w:rPr>
+        <w:t>To achieve 100% decision coverage.</w:t>
+      </w:r>
+    </w:p>
+    <w:p>
+      <w:pPr>
+        <w:pStyle w:val="ListParagraph"/>
+        <w:numPr>
+          <w:ilvl w:val="0"/>
+          <w:numId w:val="4"/>
+        </w:numPr>
+        <w:rPr>
+          <w:rFonts w:ascii="Times New Roman" w:hAnsi="Times New Roman" w:cs="Times New Roman"/>
+        </w:rPr>
+      </w:pPr>
+      <w:r>
+        <w:rPr>
+          <w:rFonts w:ascii="Times New Roman" w:hAnsi="Times New Roman" w:cs="Times New Roman"/>
+        </w:rPr>
+        <w:t>To ensure that the product will be launched with no critical bugs.</w:t>
+      </w:r>
+    </w:p>
+    <w:p>
+      <w:pPr>
+        <w:pStyle w:val="ListParagraph"/>
+        <w:numPr>
+          <w:ilvl w:val="0"/>
+          <w:numId w:val="4"/>
+        </w:numPr>
+        <w:rPr>
+          <w:rFonts w:ascii="Times New Roman" w:hAnsi="Times New Roman" w:cs="Times New Roman"/>
+        </w:rPr>
+      </w:pPr>
+      <w:r>
+        <w:rPr>
+          <w:rFonts w:ascii="Times New Roman" w:hAnsi="Times New Roman" w:cs="Times New Roman"/>
+        </w:rPr>
+        <w:t>To ensure that all team members are aware of their responsibilities.</w:t>
+      </w:r>
+    </w:p>
+    <w:p>
+      <w:pPr>
+        <w:pStyle w:val="ListParagraph"/>
+        <w:numPr>
+          <w:ilvl w:val="0"/>
+          <w:numId w:val="4"/>
+        </w:numPr>
+        <w:rPr>
+          <w:rFonts w:ascii="Times New Roman" w:hAnsi="Times New Roman" w:cs="Times New Roman"/>
+        </w:rPr>
+      </w:pPr>
+      <w:r>
+        <w:rPr>
+          <w:rFonts w:ascii="Times New Roman" w:hAnsi="Times New Roman" w:cs="Times New Roman"/>
+        </w:rPr>
+        <w:t xml:space="preserve">To ensure that all team members are aware of the scope and the location of their tasks within.   </w:t>
+      </w:r>
+    </w:p>
+    <w:p>
+      <w:pPr>
+        <w:rPr>
+          <w:rFonts w:ascii="Times New Roman" w:hAnsi="Times New Roman" w:cs="Times New Roman"/>
+        </w:rPr>
+      </w:pPr>
+      <w:r>
+        <w:rPr>
+          <w:rFonts w:ascii="Times New Roman" w:hAnsi="Times New Roman" w:cs="Times New Roman"/>
+        </w:rPr>
+        <w:t xml:space="preserve">The </w:t>
+      </w:r>
+      <w:r>
+        <w:rPr>
+          <w:rFonts w:ascii="Times New Roman" w:hAnsi="Times New Roman" w:cs="Times New Roman"/>
+          <w:u w:val="single"/>
+        </w:rPr>
+        <w:t>tasks</w:t>
+      </w:r>
+      <w:r>
+        <w:rPr>
+          <w:rFonts w:ascii="Times New Roman" w:hAnsi="Times New Roman" w:cs="Times New Roman"/>
+        </w:rPr>
+        <w:t xml:space="preserve"> involved:</w:t>
+      </w:r>
+    </w:p>
+    <w:p>
+      <w:pPr>
+        <w:pStyle w:val="ListParagraph"/>
+        <w:numPr>
+          <w:ilvl w:val="0"/>
+          <w:numId w:val="4"/>
+        </w:numPr>
+        <w:rPr>
+          <w:rFonts w:ascii="Times New Roman" w:hAnsi="Times New Roman" w:cs="Times New Roman"/>
+        </w:rPr>
+      </w:pPr>
+      <w:r>
+        <w:rPr>
+          <w:rFonts w:ascii="Times New Roman" w:hAnsi="Times New Roman" w:cs="Times New Roman"/>
+        </w:rPr>
+        <w:t xml:space="preserve">TO-DO </w:t>
+      </w:r>
+    </w:p>
+    <w:p>
+      <w:pPr>
+        <w:rPr>
+          <w:rFonts w:ascii="Times New Roman" w:hAnsi="Times New Roman" w:cs="Times New Roman"/>
+        </w:rPr>
+      </w:pPr>
+    </w:p>
+    <w:p>
+      <w:pPr>
+        <w:pStyle w:val="ListParagraph"/>
+        <w:numPr>
+          <w:ilvl w:val="0"/>
+          <w:numId w:val="3"/>
+        </w:numPr>
+        <w:rPr>
+          <w:rFonts w:ascii="Times New Roman" w:hAnsi="Times New Roman" w:cs="Times New Roman"/>
+          <w:b/>
+          <w:bCs/>
+          <w:sz w:val="32"/>
+          <w:szCs w:val="32"/>
+        </w:rPr>
+      </w:pPr>
+      <w:r>
+        <w:rPr>
+          <w:rFonts w:ascii="Times New Roman" w:hAnsi="Times New Roman" w:cs="Times New Roman"/>
+          <w:b/>
+          <w:bCs/>
+          <w:sz w:val="32"/>
+          <w:szCs w:val="32"/>
+        </w:rPr>
+        <w:t xml:space="preserve">Scope </w:t>
+      </w:r>
+    </w:p>
+    <w:p>
+      <w:pPr>
+        <w:rPr>
+          <w:rFonts w:ascii="Times New Roman" w:hAnsi="Times New Roman" w:cs="Times New Roman"/>
+        </w:rPr>
+      </w:pPr>
+    </w:p>
+    <w:p>
+      <w:pPr>
+        <w:ind w:left="360"/>
+        <w:rPr>
+          <w:rFonts w:ascii="Times New Roman" w:hAnsi="Times New Roman" w:cs="Times New Roman"/>
+        </w:rPr>
+      </w:pPr>
+    </w:p>
+    <w:p>
+      <w:pPr>
+        <w:rPr>
+          <w:rFonts w:ascii="Times New Roman" w:hAnsi="Times New Roman" w:cs="Times New Roman"/>
+        </w:rPr>
+      </w:pPr>
     </w:p>
     <w:p>
       <w:pPr>
@@ -662,6 +1057,119 @@
 <file path=word/numbering.xml><?xml version="1.0" encoding="utf-8"?>
 <w:numbering xmlns:wpc="http://schemas.microsoft.com/office/word/2010/wordprocessingCanvas" xmlns:cx="http://schemas.microsoft.com/office/drawing/2014/chartex" xmlns:cx1="http://schemas.microsoft.com/office/drawing/2015/9/8/chartex" xmlns:cx2="http://schemas.microsoft.com/office/drawing/2015/10/21/chartex" xmlns:cx3="http://schemas.microsoft.com/office/drawing/2016/5/9/chartex" xmlns:cx4="http://schemas.microsoft.com/office/drawing/2016/5/10/chartex" xmlns:cx5="http://schemas.microsoft.com/office/drawing/2016/5/11/chartex" xmlns:cx6="http://schemas.microsoft.com/office/drawing/2016/5/12/chartex" xmlns:cx7="http://schemas.microsoft.com/office/drawing/2016/5/13/chartex" xmlns:cx8="http://schemas.microsoft.com/office/drawing/2016/5/14/chartex" xmlns:mc="http://schemas.openxmlformats.org/markup-compatibility/2006" xmlns:aink="http://schemas.microsoft.com/office/drawing/2016/ink" xmlns:am3d="http://schemas.microsoft.com/office/drawing/2017/model3d" xmlns:o="urn:schemas-microsoft-com:office:office" xmlns:r="http://schemas.openxmlformats.org/officeDocument/2006/relationships" xmlns:m="http://schemas.openxmlformats.org/officeDocument/2006/math" xmlns:v="urn:schemas-microsoft-com:vml" xmlns:wp14="http://schemas.microsoft.com/office/word/2010/wordprocessingDrawing" xmlns:wp="http://schemas.openxmlformats.org/drawingml/2006/wordprocessingDrawing" xmlns:w10="urn:schemas-microsoft-com:office:word" xmlns:w="http://schemas.openxmlformats.org/wordprocessingml/2006/main" xmlns:w14="http://schemas.microsoft.com/office/word/2010/wordml" xmlns:w15="http://schemas.microsoft.com/office/word/2012/wordml" xmlns:w16cid="http://schemas.microsoft.com/office/word/2016/wordml/cid" xmlns:w16se="http://schemas.microsoft.com/office/word/2015/wordml/symex" xmlns:wpg="http://schemas.microsoft.com/office/word/2010/wordprocessingGroup" xmlns:wpi="http://schemas.microsoft.com/office/word/2010/wordprocessingInk" xmlns:wne="http://schemas.microsoft.com/office/word/2006/wordml" xmlns:wps="http://schemas.microsoft.com/office/word/2010/wordprocessingShape" mc:Ignorable="w14 w15 w16se w16cid wp14">
   <w:abstractNum w:abstractNumId="0" w15:restartNumberingAfterBreak="0">
+    <w:nsid w:val="41272477"/>
+    <w:multiLevelType w:val="hybridMultilevel"/>
+    <w:tmpl w:val="85B87D84"/>
+    <w:lvl w:ilvl="0" w:tplc="12860328">
+      <w:start w:val="2"/>
+      <w:numFmt w:val="bullet"/>
+      <w:lvlText w:val="-"/>
+      <w:lvlJc w:val="left"/>
+      <w:pPr>
+        <w:ind w:left="720" w:hanging="360"/>
+      </w:pPr>
+      <w:rPr>
+        <w:rFonts w:ascii="Times New Roman" w:eastAsiaTheme="minorHAnsi" w:hAnsi="Times New Roman" w:cs="Times New Roman" w:hint="default"/>
+      </w:rPr>
+    </w:lvl>
+    <w:lvl w:ilvl="1" w:tplc="18090003" w:tentative="1">
+      <w:start w:val="1"/>
+      <w:numFmt w:val="bullet"/>
+      <w:lvlText w:val="o"/>
+      <w:lvlJc w:val="left"/>
+      <w:pPr>
+        <w:ind w:left="1440" w:hanging="360"/>
+      </w:pPr>
+      <w:rPr>
+        <w:rFonts w:ascii="Courier New" w:hAnsi="Courier New" w:cs="Courier New" w:hint="default"/>
+      </w:rPr>
+    </w:lvl>
+    <w:lvl w:ilvl="2" w:tplc="18090005" w:tentative="1">
+      <w:start w:val="1"/>
+      <w:numFmt w:val="bullet"/>
+      <w:lvlText w:val=""/>
+      <w:lvlJc w:val="left"/>
+      <w:pPr>
+        <w:ind w:left="2160" w:hanging="360"/>
+      </w:pPr>
+      <w:rPr>
+        <w:rFonts w:ascii="Wingdings" w:hAnsi="Wingdings" w:hint="default"/>
+      </w:rPr>
+    </w:lvl>
+    <w:lvl w:ilvl="3" w:tplc="18090001" w:tentative="1">
+      <w:start w:val="1"/>
+      <w:numFmt w:val="bullet"/>
+      <w:lvlText w:val=""/>
+      <w:lvlJc w:val="left"/>
+      <w:pPr>
+        <w:ind w:left="2880" w:hanging="360"/>
+      </w:pPr>
+      <w:rPr>
+        <w:rFonts w:ascii="Symbol" w:hAnsi="Symbol" w:hint="default"/>
+      </w:rPr>
+    </w:lvl>
+    <w:lvl w:ilvl="4" w:tplc="18090003" w:tentative="1">
+      <w:start w:val="1"/>
+      <w:numFmt w:val="bullet"/>
+      <w:lvlText w:val="o"/>
+      <w:lvlJc w:val="left"/>
+      <w:pPr>
+        <w:ind w:left="3600" w:hanging="360"/>
+      </w:pPr>
+      <w:rPr>
+        <w:rFonts w:ascii="Courier New" w:hAnsi="Courier New" w:cs="Courier New" w:hint="default"/>
+      </w:rPr>
+    </w:lvl>
+    <w:lvl w:ilvl="5" w:tplc="18090005" w:tentative="1">
+      <w:start w:val="1"/>
+      <w:numFmt w:val="bullet"/>
+      <w:lvlText w:val=""/>
+      <w:lvlJc w:val="left"/>
+      <w:pPr>
+        <w:ind w:left="4320" w:hanging="360"/>
+      </w:pPr>
+      <w:rPr>
+        <w:rFonts w:ascii="Wingdings" w:hAnsi="Wingdings" w:hint="default"/>
+      </w:rPr>
+    </w:lvl>
+    <w:lvl w:ilvl="6" w:tplc="18090001" w:tentative="1">
+      <w:start w:val="1"/>
+      <w:numFmt w:val="bullet"/>
+      <w:lvlText w:val=""/>
+      <w:lvlJc w:val="left"/>
+      <w:pPr>
+        <w:ind w:left="5040" w:hanging="360"/>
+      </w:pPr>
+      <w:rPr>
+        <w:rFonts w:ascii="Symbol" w:hAnsi="Symbol" w:hint="default"/>
+      </w:rPr>
+    </w:lvl>
+    <w:lvl w:ilvl="7" w:tplc="18090003" w:tentative="1">
+      <w:start w:val="1"/>
+      <w:numFmt w:val="bullet"/>
+      <w:lvlText w:val="o"/>
+      <w:lvlJc w:val="left"/>
+      <w:pPr>
+        <w:ind w:left="5760" w:hanging="360"/>
+      </w:pPr>
+      <w:rPr>
+        <w:rFonts w:ascii="Courier New" w:hAnsi="Courier New" w:cs="Courier New" w:hint="default"/>
+      </w:rPr>
+    </w:lvl>
+    <w:lvl w:ilvl="8" w:tplc="18090005" w:tentative="1">
+      <w:start w:val="1"/>
+      <w:numFmt w:val="bullet"/>
+      <w:lvlText w:val=""/>
+      <w:lvlJc w:val="left"/>
+      <w:pPr>
+        <w:ind w:left="6480" w:hanging="360"/>
+      </w:pPr>
+      <w:rPr>
+        <w:rFonts w:ascii="Wingdings" w:hAnsi="Wingdings" w:hint="default"/>
+      </w:rPr>
+    </w:lvl>
+  </w:abstractNum>
+  <w:abstractNum w:abstractNumId="1" w15:restartNumberingAfterBreak="0">
     <w:nsid w:val="582F53A5"/>
     <w:multiLevelType w:val="multilevel"/>
     <w:tmpl w:val="E23E24F0"/>
@@ -782,7 +1290,7 @@
       </w:rPr>
     </w:lvl>
   </w:abstractNum>
-  <w:abstractNum w:abstractNumId="1" w15:restartNumberingAfterBreak="0">
+  <w:abstractNum w:abstractNumId="2" w15:restartNumberingAfterBreak="0">
     <w:nsid w:val="5B6D336F"/>
     <w:multiLevelType w:val="hybridMultilevel"/>
     <w:tmpl w:val="9230DA5C"/>
@@ -871,7 +1379,7 @@
       </w:pPr>
     </w:lvl>
   </w:abstractNum>
-  <w:abstractNum w:abstractNumId="2" w15:restartNumberingAfterBreak="0">
+  <w:abstractNum w:abstractNumId="3" w15:restartNumberingAfterBreak="0">
     <w:nsid w:val="6DE53670"/>
     <w:multiLevelType w:val="multilevel"/>
     <w:tmpl w:val="35B4B756"/>
@@ -985,13 +1493,16 @@
     </w:lvl>
   </w:abstractNum>
   <w:num w:numId="1">
-    <w:abstractNumId w:val="0"/>
+    <w:abstractNumId w:val="1"/>
   </w:num>
   <w:num w:numId="2">
-    <w:abstractNumId w:val="1"/>
+    <w:abstractNumId w:val="2"/>
   </w:num>
   <w:num w:numId="3">
-    <w:abstractNumId w:val="2"/>
+    <w:abstractNumId w:val="3"/>
+  </w:num>
+  <w:num w:numId="4">
+    <w:abstractNumId w:val="0"/>
   </w:num>
 </w:numbering>
 </file>

</xml_diff>

<commit_message>
System and Integration finished
</commit_message>
<xml_diff>
--- a/TestPlan.docx
+++ b/TestPlan.docx
@@ -1491,6 +1491,250 @@
           <w:u w:val="single"/>
         </w:rPr>
         <w:t>System and Integration Testing</w:t>
+      </w:r>
+      <w:r>
+        <w:rPr>
+          <w:rFonts w:ascii="Times New Roman" w:hAnsi="Times New Roman" w:cs="Times New Roman"/>
+          <w:sz w:val="24"/>
+          <w:szCs w:val="24"/>
+          <w:u w:val="single"/>
+        </w:rPr>
+        <w:br/>
+      </w:r>
+      <w:r>
+        <w:rPr>
+          <w:rFonts w:ascii="Times New Roman" w:hAnsi="Times New Roman" w:cs="Times New Roman"/>
+        </w:rPr>
+        <w:t>During this time we will be testing how the program interacts with the database, how the different components of the program operate together and if the program meets the requirements defined in the scope.</w:t>
+      </w:r>
+      <w:r>
+        <w:rPr>
+          <w:rFonts w:ascii="Times New Roman" w:hAnsi="Times New Roman" w:cs="Times New Roman"/>
+        </w:rPr>
+        <w:br/>
+      </w:r>
+      <w:r>
+        <w:rPr>
+          <w:rFonts w:ascii="Times New Roman" w:hAnsi="Times New Roman" w:cs="Times New Roman"/>
+          <w:sz w:val="24"/>
+          <w:szCs w:val="24"/>
+          <w:u w:val="single"/>
+        </w:rPr>
+        <w:br/>
+      </w:r>
+      <w:r>
+        <w:rPr>
+          <w:rFonts w:ascii="Times New Roman" w:hAnsi="Times New Roman" w:cs="Times New Roman"/>
+        </w:rPr>
+        <w:t xml:space="preserve">Participants: </w:t>
+      </w:r>
+      <w:r>
+        <w:rPr>
+          <w:rFonts w:ascii="Times New Roman" w:hAnsi="Times New Roman" w:cs="Times New Roman"/>
+        </w:rPr>
+        <w:t>Edward Minh</w:t>
+      </w:r>
+      <w:r>
+        <w:rPr>
+          <w:rFonts w:ascii="Times New Roman" w:hAnsi="Times New Roman" w:cs="Times New Roman"/>
+        </w:rPr>
+        <w:t xml:space="preserve">, </w:t>
+      </w:r>
+      <w:r>
+        <w:rPr>
+          <w:rFonts w:ascii="Times New Roman" w:hAnsi="Times New Roman" w:cs="Times New Roman"/>
+        </w:rPr>
+        <w:t>Pat</w:t>
+      </w:r>
+      <w:r>
+        <w:rPr>
+          <w:rFonts w:ascii="Times New Roman" w:hAnsi="Times New Roman" w:cs="Times New Roman"/>
+        </w:rPr>
+        <w:t xml:space="preserve"> </w:t>
+      </w:r>
+      <w:r>
+        <w:rPr>
+          <w:rFonts w:ascii="Times New Roman" w:hAnsi="Times New Roman" w:cs="Times New Roman"/>
+        </w:rPr>
+        <w:t>O’Brien</w:t>
+      </w:r>
+      <w:r>
+        <w:rPr>
+          <w:rFonts w:ascii="Times New Roman" w:hAnsi="Times New Roman" w:cs="Times New Roman"/>
+        </w:rPr>
+        <w:t>, Andrew Gordon.</w:t>
+      </w:r>
+      <w:r>
+        <w:rPr>
+          <w:rFonts w:ascii="Times New Roman" w:hAnsi="Times New Roman" w:cs="Times New Roman"/>
+          <w:sz w:val="24"/>
+          <w:szCs w:val="24"/>
+          <w:u w:val="single"/>
+        </w:rPr>
+        <w:br/>
+      </w:r>
+      <w:r>
+        <w:rPr>
+          <w:rFonts w:ascii="Times New Roman" w:hAnsi="Times New Roman" w:cs="Times New Roman"/>
+          <w:sz w:val="24"/>
+          <w:szCs w:val="24"/>
+          <w:u w:val="single"/>
+        </w:rPr>
+        <w:br/>
+      </w:r>
+      <w:r>
+        <w:rPr>
+          <w:rFonts w:ascii="Times New Roman" w:hAnsi="Times New Roman" w:cs="Times New Roman"/>
+        </w:rPr>
+        <w:t xml:space="preserve">This will entail testing: </w:t>
+      </w:r>
+      <w:r>
+        <w:rPr>
+          <w:rFonts w:ascii="Times New Roman" w:hAnsi="Times New Roman" w:cs="Times New Roman"/>
+        </w:rPr>
+        <w:br/>
+        <w:t>-</w:t>
+      </w:r>
+      <w:r>
+        <w:rPr>
+          <w:rFonts w:ascii="Times New Roman" w:hAnsi="Times New Roman" w:cs="Times New Roman"/>
+        </w:rPr>
+        <w:t>The</w:t>
+      </w:r>
+      <w:r>
+        <w:rPr>
+          <w:rFonts w:ascii="Times New Roman" w:hAnsi="Times New Roman" w:cs="Times New Roman"/>
+        </w:rPr>
+        <w:t xml:space="preserve"> load/save/delete game options </w:t>
+      </w:r>
+      <w:r>
+        <w:rPr>
+          <w:rFonts w:ascii="Times New Roman" w:hAnsi="Times New Roman" w:cs="Times New Roman"/>
+        </w:rPr>
+        <w:t>and if they interact with the database correctly</w:t>
+      </w:r>
+      <w:r>
+        <w:rPr>
+          <w:rFonts w:ascii="Times New Roman" w:hAnsi="Times New Roman" w:cs="Times New Roman"/>
+        </w:rPr>
+        <w:t>.</w:t>
+      </w:r>
+      <w:r>
+        <w:rPr>
+          <w:rFonts w:ascii="Times New Roman" w:hAnsi="Times New Roman" w:cs="Times New Roman"/>
+        </w:rPr>
+        <w:br/>
+        <w:t xml:space="preserve">-How the program performs when navigating between the main menu </w:t>
+      </w:r>
+      <w:r>
+        <w:rPr>
+          <w:rFonts w:ascii="Times New Roman" w:hAnsi="Times New Roman" w:cs="Times New Roman"/>
+        </w:rPr>
+        <w:t>and</w:t>
+      </w:r>
+      <w:r>
+        <w:rPr>
+          <w:rFonts w:ascii="Times New Roman" w:hAnsi="Times New Roman" w:cs="Times New Roman"/>
+        </w:rPr>
+        <w:t xml:space="preserve"> the game or game </w:t>
+      </w:r>
+      <w:r>
+        <w:rPr>
+          <w:rFonts w:ascii="Times New Roman" w:hAnsi="Times New Roman" w:cs="Times New Roman"/>
+        </w:rPr>
+        <w:t xml:space="preserve">and </w:t>
+      </w:r>
+      <w:r>
+        <w:rPr>
+          <w:rFonts w:ascii="Times New Roman" w:hAnsi="Times New Roman" w:cs="Times New Roman"/>
+        </w:rPr>
+        <w:t>the pause menu</w:t>
+      </w:r>
+      <w:r>
+        <w:rPr>
+          <w:rFonts w:ascii="Times New Roman" w:hAnsi="Times New Roman" w:cs="Times New Roman"/>
+        </w:rPr>
+        <w:t xml:space="preserve"> etc</w:t>
+      </w:r>
+      <w:r>
+        <w:rPr>
+          <w:rFonts w:ascii="Times New Roman" w:hAnsi="Times New Roman" w:cs="Times New Roman"/>
+        </w:rPr>
+        <w:t>.</w:t>
+      </w:r>
+      <w:r>
+        <w:rPr>
+          <w:rFonts w:ascii="Times New Roman" w:hAnsi="Times New Roman" w:cs="Times New Roman"/>
+        </w:rPr>
+        <w:br/>
+        <w:t xml:space="preserve">-How does the game hold up under different circumstances pertaining to hardware e.g. monitor with different frame rate. </w:t>
+      </w:r>
+      <w:r>
+        <w:rPr>
+          <w:rFonts w:ascii="Times New Roman" w:hAnsi="Times New Roman" w:cs="Times New Roman"/>
+        </w:rPr>
+        <w:br/>
+        <w:t xml:space="preserve">-Does the game satisfy </w:t>
+      </w:r>
+      <w:r>
+        <w:rPr>
+          <w:rFonts w:ascii="Times New Roman" w:hAnsi="Times New Roman" w:cs="Times New Roman"/>
+        </w:rPr>
+        <w:t>each</w:t>
+      </w:r>
+      <w:r>
+        <w:rPr>
+          <w:rFonts w:ascii="Times New Roman" w:hAnsi="Times New Roman" w:cs="Times New Roman"/>
+        </w:rPr>
+        <w:t xml:space="preserve"> requirements as specified by the scope</w:t>
+      </w:r>
+      <w:r>
+        <w:rPr>
+          <w:rFonts w:ascii="Times New Roman" w:hAnsi="Times New Roman" w:cs="Times New Roman"/>
+        </w:rPr>
+        <w:t xml:space="preserve"> and will it be satisfactory to the user</w:t>
+      </w:r>
+      <w:r>
+        <w:rPr>
+          <w:rFonts w:ascii="Times New Roman" w:hAnsi="Times New Roman" w:cs="Times New Roman"/>
+        </w:rPr>
+        <w:t xml:space="preserve">. </w:t>
+      </w:r>
+      <w:r>
+        <w:rPr>
+          <w:rFonts w:ascii="Times New Roman" w:hAnsi="Times New Roman" w:cs="Times New Roman"/>
+        </w:rPr>
+        <w:t xml:space="preserve"> </w:t>
+      </w:r>
+      <w:r>
+        <w:rPr>
+          <w:rFonts w:ascii="Times New Roman" w:hAnsi="Times New Roman" w:cs="Times New Roman"/>
+        </w:rPr>
+        <w:br/>
+      </w:r>
+      <w:r>
+        <w:rPr>
+          <w:rFonts w:ascii="Times New Roman" w:hAnsi="Times New Roman" w:cs="Times New Roman"/>
+        </w:rPr>
+        <w:br/>
+      </w:r>
+      <w:r>
+        <w:rPr>
+          <w:rFonts w:ascii="Times New Roman" w:hAnsi="Times New Roman" w:cs="Times New Roman"/>
+        </w:rPr>
+        <w:br/>
+      </w:r>
+      <w:r>
+        <w:rPr>
+          <w:rFonts w:ascii="Times New Roman" w:hAnsi="Times New Roman" w:cs="Times New Roman"/>
+        </w:rPr>
+        <w:br/>
+      </w:r>
+      <w:r>
+        <w:rPr>
+          <w:rFonts w:ascii="Times New Roman" w:hAnsi="Times New Roman" w:cs="Times New Roman"/>
+        </w:rPr>
+        <w:br/>
       </w:r>
     </w:p>
     <w:p>

</xml_diff>

<commit_message>
Regression - Tools finished
</commit_message>
<xml_diff>
--- a/TestPlan.docx
+++ b/TestPlan.docx
@@ -58,14 +58,121 @@
           <w:rFonts w:ascii="Times New Roman" w:hAnsi="Times New Roman" w:cs="Times New Roman"/>
           <w:color w:val="FF0000"/>
         </w:rPr>
-        <w:t xml:space="preserve">Prepared </w:t>
-      </w:r>
+        <w:t>Prepared by</w:t>
+      </w:r>
+      <w:r>
+        <w:rPr>
+          <w:rFonts w:ascii="Times New Roman" w:hAnsi="Times New Roman" w:cs="Times New Roman"/>
+        </w:rPr>
+        <w:t xml:space="preserve"> </w:t>
+      </w:r>
+      <w:r>
+        <w:rPr>
+          <w:rFonts w:ascii="Times New Roman" w:hAnsi="Times New Roman" w:cs="Times New Roman"/>
+        </w:rPr>
+        <w:t>Charlie Conneely</w:t>
+      </w:r>
+    </w:p>
+    <w:p>
+      <w:pPr>
+        <w:rPr>
+          <w:rFonts w:ascii="Times New Roman" w:hAnsi="Times New Roman" w:cs="Times New Roman"/>
+        </w:rPr>
+      </w:pPr>
       <w:r>
         <w:rPr>
           <w:rFonts w:ascii="Times New Roman" w:hAnsi="Times New Roman" w:cs="Times New Roman"/>
           <w:color w:val="FF0000"/>
         </w:rPr>
-        <w:t>by</w:t>
+        <w:t>Date:</w:t>
+      </w:r>
+      <w:r>
+        <w:rPr>
+          <w:rFonts w:ascii="Times New Roman" w:hAnsi="Times New Roman" w:cs="Times New Roman"/>
+        </w:rPr>
+        <w:t xml:space="preserve"> 8/5/20</w:t>
+      </w:r>
+    </w:p>
+    <w:p>
+      <w:pPr>
+        <w:rPr>
+          <w:rFonts w:ascii="Times New Roman" w:hAnsi="Times New Roman" w:cs="Times New Roman"/>
+          <w:color w:val="FF0000"/>
+        </w:rPr>
+      </w:pPr>
+    </w:p>
+    <w:p>
+      <w:pPr>
+        <w:rPr>
+          <w:rFonts w:ascii="Times New Roman" w:hAnsi="Times New Roman" w:cs="Times New Roman"/>
+          <w:color w:val="FF0000"/>
+        </w:rPr>
+      </w:pPr>
+      <w:r>
+        <w:rPr>
+          <w:rFonts w:ascii="Times New Roman" w:hAnsi="Times New Roman" w:cs="Times New Roman"/>
+          <w:color w:val="FF0000"/>
+        </w:rPr>
+        <w:t xml:space="preserve">Table of </w:t>
+      </w:r>
+      <w:r>
+        <w:rPr>
+          <w:rFonts w:ascii="Times New Roman" w:hAnsi="Times New Roman" w:cs="Times New Roman"/>
+          <w:color w:val="FF0000"/>
+        </w:rPr>
+        <w:t>Contents:</w:t>
+      </w:r>
+    </w:p>
+    <w:p>
+      <w:pPr>
+        <w:rPr>
+          <w:rFonts w:ascii="Times New Roman" w:hAnsi="Times New Roman" w:cs="Times New Roman"/>
+        </w:rPr>
+      </w:pPr>
+      <w:r>
+        <w:rPr>
+          <w:rFonts w:ascii="Times New Roman" w:hAnsi="Times New Roman" w:cs="Times New Roman"/>
+          <w:color w:val="FF0000"/>
+        </w:rPr>
+        <w:t xml:space="preserve">1.0 </w:t>
+      </w:r>
+      <w:r>
+        <w:rPr>
+          <w:rFonts w:ascii="Times New Roman" w:hAnsi="Times New Roman" w:cs="Times New Roman"/>
+        </w:rPr>
+        <w:t>Introduction</w:t>
+      </w:r>
+      <w:r>
+        <w:rPr>
+          <w:rFonts w:ascii="Times New Roman" w:hAnsi="Times New Roman" w:cs="Times New Roman"/>
+        </w:rPr>
+        <w:tab/>
+      </w:r>
+    </w:p>
+    <w:p>
+      <w:pPr>
+        <w:rPr>
+          <w:rFonts w:ascii="Times New Roman" w:hAnsi="Times New Roman" w:cs="Times New Roman"/>
+        </w:rPr>
+      </w:pPr>
+      <w:r>
+        <w:rPr>
+          <w:rFonts w:ascii="Times New Roman" w:hAnsi="Times New Roman" w:cs="Times New Roman"/>
+          <w:color w:val="FF0000"/>
+        </w:rPr>
+        <w:t xml:space="preserve">2.0 </w:t>
+      </w:r>
+      <w:r>
+        <w:rPr>
+          <w:rFonts w:ascii="Times New Roman" w:hAnsi="Times New Roman" w:cs="Times New Roman"/>
+        </w:rPr>
+        <w:t>O</w:t>
+      </w:r>
+      <w:r>
+        <w:rPr>
+          <w:rFonts w:ascii="Times New Roman" w:hAnsi="Times New Roman" w:cs="Times New Roman"/>
+        </w:rPr>
+        <w:t>bjectives</w:t>
       </w:r>
       <w:r>
         <w:rPr>
@@ -77,7 +184,25 @@
         <w:rPr>
           <w:rFonts w:ascii="Times New Roman" w:hAnsi="Times New Roman" w:cs="Times New Roman"/>
         </w:rPr>
-        <w:t>Charlie Conneely</w:t>
+        <w:t>and</w:t>
+      </w:r>
+      <w:r>
+        <w:rPr>
+          <w:rFonts w:ascii="Times New Roman" w:hAnsi="Times New Roman" w:cs="Times New Roman"/>
+        </w:rPr>
+        <w:t xml:space="preserve"> T</w:t>
+      </w:r>
+      <w:r>
+        <w:rPr>
+          <w:rFonts w:ascii="Times New Roman" w:hAnsi="Times New Roman" w:cs="Times New Roman"/>
+        </w:rPr>
+        <w:t>asks</w:t>
+      </w:r>
+      <w:r>
+        <w:rPr>
+          <w:rFonts w:ascii="Times New Roman" w:hAnsi="Times New Roman" w:cs="Times New Roman"/>
+        </w:rPr>
+        <w:t xml:space="preserve"> </w:t>
       </w:r>
     </w:p>
     <w:p>
@@ -91,47 +216,113 @@
           <w:rFonts w:ascii="Times New Roman" w:hAnsi="Times New Roman" w:cs="Times New Roman"/>
           <w:color w:val="FF0000"/>
         </w:rPr>
-        <w:t>Date:</w:t>
-      </w:r>
-      <w:r>
-        <w:rPr>
-          <w:rFonts w:ascii="Times New Roman" w:hAnsi="Times New Roman" w:cs="Times New Roman"/>
-        </w:rPr>
-        <w:t xml:space="preserve"> 8/5/20</w:t>
-      </w:r>
-    </w:p>
-    <w:p>
-      <w:pPr>
+        <w:t>3.0</w:t>
+      </w:r>
+      <w:r>
+        <w:rPr>
+          <w:rFonts w:ascii="Times New Roman" w:hAnsi="Times New Roman" w:cs="Times New Roman"/>
+        </w:rPr>
+        <w:t xml:space="preserve"> S</w:t>
+      </w:r>
+      <w:r>
+        <w:rPr>
+          <w:rFonts w:ascii="Times New Roman" w:hAnsi="Times New Roman" w:cs="Times New Roman"/>
+        </w:rPr>
+        <w:t>cope</w:t>
+      </w:r>
+      <w:r>
+        <w:rPr>
+          <w:rFonts w:ascii="Times New Roman" w:hAnsi="Times New Roman" w:cs="Times New Roman"/>
+        </w:rPr>
+        <w:t xml:space="preserve"> </w:t>
+      </w:r>
+    </w:p>
+    <w:p>
+      <w:pPr>
+        <w:rPr>
+          <w:rFonts w:ascii="Times New Roman" w:hAnsi="Times New Roman" w:cs="Times New Roman"/>
+        </w:rPr>
+      </w:pPr>
+      <w:r>
         <w:rPr>
           <w:rFonts w:ascii="Times New Roman" w:hAnsi="Times New Roman" w:cs="Times New Roman"/>
           <w:color w:val="FF0000"/>
         </w:rPr>
-      </w:pPr>
-    </w:p>
-    <w:p>
-      <w:pPr>
+        <w:t xml:space="preserve">4.0 </w:t>
+      </w:r>
+      <w:r>
+        <w:rPr>
+          <w:rFonts w:ascii="Times New Roman" w:hAnsi="Times New Roman" w:cs="Times New Roman"/>
+        </w:rPr>
+        <w:t xml:space="preserve">Testing Strategy </w:t>
+      </w:r>
+    </w:p>
+    <w:p>
+      <w:pPr>
+        <w:ind w:left="720"/>
+        <w:rPr>
+          <w:rFonts w:ascii="Times New Roman" w:hAnsi="Times New Roman" w:cs="Times New Roman"/>
+        </w:rPr>
+      </w:pPr>
+      <w:r>
         <w:rPr>
           <w:rFonts w:ascii="Times New Roman" w:hAnsi="Times New Roman" w:cs="Times New Roman"/>
           <w:color w:val="FF0000"/>
         </w:rPr>
+        <w:t xml:space="preserve">4.1 </w:t>
+      </w:r>
+      <w:r>
+        <w:rPr>
+          <w:rFonts w:ascii="Times New Roman" w:hAnsi="Times New Roman" w:cs="Times New Roman"/>
+        </w:rPr>
+        <w:t xml:space="preserve">Unit Testing </w:t>
+      </w:r>
+    </w:p>
+    <w:p>
+      <w:pPr>
+        <w:ind w:left="720"/>
+        <w:rPr>
+          <w:rFonts w:ascii="Times New Roman" w:hAnsi="Times New Roman" w:cs="Times New Roman"/>
+        </w:rPr>
       </w:pPr>
       <w:r>
         <w:rPr>
           <w:rFonts w:ascii="Times New Roman" w:hAnsi="Times New Roman" w:cs="Times New Roman"/>
           <w:color w:val="FF0000"/>
         </w:rPr>
-        <w:t xml:space="preserve">Table of </w:t>
-      </w:r>
+        <w:t xml:space="preserve">4.2 </w:t>
+      </w:r>
+      <w:r>
+        <w:rPr>
+          <w:rFonts w:ascii="Times New Roman" w:hAnsi="Times New Roman" w:cs="Times New Roman"/>
+        </w:rPr>
+        <w:t xml:space="preserve">System and Integration Testing </w:t>
+      </w:r>
+    </w:p>
+    <w:p>
+      <w:pPr>
+        <w:ind w:left="720"/>
+        <w:rPr>
+          <w:rFonts w:ascii="Times New Roman" w:hAnsi="Times New Roman" w:cs="Times New Roman"/>
+        </w:rPr>
+      </w:pPr>
       <w:r>
         <w:rPr>
           <w:rFonts w:ascii="Times New Roman" w:hAnsi="Times New Roman" w:cs="Times New Roman"/>
           <w:color w:val="FF0000"/>
         </w:rPr>
-        <w:t>Contents:</w:t>
-      </w:r>
-    </w:p>
-    <w:p>
-      <w:pPr>
+        <w:t>4.3</w:t>
+      </w:r>
+      <w:r>
+        <w:rPr>
+          <w:rFonts w:ascii="Times New Roman" w:hAnsi="Times New Roman" w:cs="Times New Roman"/>
+        </w:rPr>
+        <w:t xml:space="preserve"> Performance and Stress Testing </w:t>
+      </w:r>
+    </w:p>
+    <w:p>
+      <w:pPr>
+        <w:ind w:left="720"/>
         <w:rPr>
           <w:rFonts w:ascii="Times New Roman" w:hAnsi="Times New Roman" w:cs="Times New Roman"/>
         </w:rPr>
@@ -141,23 +332,18 @@
           <w:rFonts w:ascii="Times New Roman" w:hAnsi="Times New Roman" w:cs="Times New Roman"/>
           <w:color w:val="FF0000"/>
         </w:rPr>
-        <w:t xml:space="preserve">1.0 </w:t>
-      </w:r>
-      <w:r>
-        <w:rPr>
-          <w:rFonts w:ascii="Times New Roman" w:hAnsi="Times New Roman" w:cs="Times New Roman"/>
-        </w:rPr>
-        <w:t>Introduction</w:t>
-      </w:r>
-      <w:r>
-        <w:rPr>
-          <w:rFonts w:ascii="Times New Roman" w:hAnsi="Times New Roman" w:cs="Times New Roman"/>
-        </w:rPr>
-        <w:tab/>
-      </w:r>
-    </w:p>
-    <w:p>
-      <w:pPr>
+        <w:t xml:space="preserve">4.4 </w:t>
+      </w:r>
+      <w:r>
+        <w:rPr>
+          <w:rFonts w:ascii="Times New Roman" w:hAnsi="Times New Roman" w:cs="Times New Roman"/>
+        </w:rPr>
+        <w:t xml:space="preserve">User Acceptance Testing </w:t>
+      </w:r>
+    </w:p>
+    <w:p>
+      <w:pPr>
+        <w:ind w:left="720"/>
         <w:rPr>
           <w:rFonts w:ascii="Times New Roman" w:hAnsi="Times New Roman" w:cs="Times New Roman"/>
         </w:rPr>
@@ -167,23 +353,19 @@
           <w:rFonts w:ascii="Times New Roman" w:hAnsi="Times New Roman" w:cs="Times New Roman"/>
           <w:color w:val="FF0000"/>
         </w:rPr>
-        <w:t xml:space="preserve">2.0 </w:t>
-      </w:r>
-      <w:r>
-        <w:rPr>
-          <w:rFonts w:ascii="Times New Roman" w:hAnsi="Times New Roman" w:cs="Times New Roman"/>
-        </w:rPr>
-        <w:t>O</w:t>
-      </w:r>
-      <w:r>
-        <w:rPr>
-          <w:rFonts w:ascii="Times New Roman" w:hAnsi="Times New Roman" w:cs="Times New Roman"/>
-        </w:rPr>
-        <w:t>bjectives</w:t>
-      </w:r>
-      <w:r>
-        <w:rPr>
-          <w:rFonts w:ascii="Times New Roman" w:hAnsi="Times New Roman" w:cs="Times New Roman"/>
+        <w:t>4.</w:t>
+      </w:r>
+      <w:r>
+        <w:rPr>
+          <w:rFonts w:ascii="Times New Roman" w:hAnsi="Times New Roman" w:cs="Times New Roman"/>
+          <w:color w:val="FF0000"/>
+        </w:rPr>
+        <w:t>5</w:t>
+      </w:r>
+      <w:r>
+        <w:rPr>
+          <w:rFonts w:ascii="Times New Roman" w:hAnsi="Times New Roman" w:cs="Times New Roman"/>
+          <w:color w:val="FF0000"/>
         </w:rPr>
         <w:t xml:space="preserve"> </w:t>
       </w:r>
@@ -191,218 +373,36 @@
         <w:rPr>
           <w:rFonts w:ascii="Times New Roman" w:hAnsi="Times New Roman" w:cs="Times New Roman"/>
         </w:rPr>
-        <w:t>and</w:t>
-      </w:r>
-      <w:r>
-        <w:rPr>
-          <w:rFonts w:ascii="Times New Roman" w:hAnsi="Times New Roman" w:cs="Times New Roman"/>
-        </w:rPr>
-        <w:t xml:space="preserve"> T</w:t>
-      </w:r>
-      <w:r>
-        <w:rPr>
-          <w:rFonts w:ascii="Times New Roman" w:hAnsi="Times New Roman" w:cs="Times New Roman"/>
-        </w:rPr>
-        <w:t>asks</w:t>
-      </w:r>
-      <w:r>
-        <w:rPr>
-          <w:rFonts w:ascii="Times New Roman" w:hAnsi="Times New Roman" w:cs="Times New Roman"/>
+        <w:t xml:space="preserve">Automated Regression Testing </w:t>
+      </w:r>
+    </w:p>
+    <w:p>
+      <w:pPr>
+        <w:ind w:left="720"/>
+        <w:rPr>
+          <w:rFonts w:ascii="Times New Roman" w:hAnsi="Times New Roman" w:cs="Times New Roman"/>
+        </w:rPr>
+      </w:pPr>
+      <w:r>
+        <w:rPr>
+          <w:rFonts w:ascii="Times New Roman" w:hAnsi="Times New Roman" w:cs="Times New Roman"/>
+          <w:color w:val="FF0000"/>
+        </w:rPr>
+        <w:t>4.</w:t>
+      </w:r>
+      <w:r>
+        <w:rPr>
+          <w:rFonts w:ascii="Times New Roman" w:hAnsi="Times New Roman" w:cs="Times New Roman"/>
+          <w:color w:val="FF0000"/>
+        </w:rPr>
+        <w:t>6</w:t>
+      </w:r>
+      <w:r>
+        <w:rPr>
+          <w:rFonts w:ascii="Times New Roman" w:hAnsi="Times New Roman" w:cs="Times New Roman"/>
+          <w:color w:val="FF0000"/>
         </w:rPr>
         <w:t xml:space="preserve"> </w:t>
-      </w:r>
-    </w:p>
-    <w:p>
-      <w:pPr>
-        <w:rPr>
-          <w:rFonts w:ascii="Times New Roman" w:hAnsi="Times New Roman" w:cs="Times New Roman"/>
-        </w:rPr>
-      </w:pPr>
-      <w:r>
-        <w:rPr>
-          <w:rFonts w:ascii="Times New Roman" w:hAnsi="Times New Roman" w:cs="Times New Roman"/>
-          <w:color w:val="FF0000"/>
-        </w:rPr>
-        <w:t>3.0</w:t>
-      </w:r>
-      <w:r>
-        <w:rPr>
-          <w:rFonts w:ascii="Times New Roman" w:hAnsi="Times New Roman" w:cs="Times New Roman"/>
-        </w:rPr>
-        <w:t xml:space="preserve"> S</w:t>
-      </w:r>
-      <w:r>
-        <w:rPr>
-          <w:rFonts w:ascii="Times New Roman" w:hAnsi="Times New Roman" w:cs="Times New Roman"/>
-        </w:rPr>
-        <w:t>cope</w:t>
-      </w:r>
-      <w:r>
-        <w:rPr>
-          <w:rFonts w:ascii="Times New Roman" w:hAnsi="Times New Roman" w:cs="Times New Roman"/>
-        </w:rPr>
-        <w:t xml:space="preserve"> </w:t>
-      </w:r>
-    </w:p>
-    <w:p>
-      <w:pPr>
-        <w:rPr>
-          <w:rFonts w:ascii="Times New Roman" w:hAnsi="Times New Roman" w:cs="Times New Roman"/>
-        </w:rPr>
-      </w:pPr>
-      <w:r>
-        <w:rPr>
-          <w:rFonts w:ascii="Times New Roman" w:hAnsi="Times New Roman" w:cs="Times New Roman"/>
-          <w:color w:val="FF0000"/>
-        </w:rPr>
-        <w:t xml:space="preserve">4.0 </w:t>
-      </w:r>
-      <w:r>
-        <w:rPr>
-          <w:rFonts w:ascii="Times New Roman" w:hAnsi="Times New Roman" w:cs="Times New Roman"/>
-        </w:rPr>
-        <w:t xml:space="preserve">Testing Strategy </w:t>
-      </w:r>
-    </w:p>
-    <w:p>
-      <w:pPr>
-        <w:ind w:left="720"/>
-        <w:rPr>
-          <w:rFonts w:ascii="Times New Roman" w:hAnsi="Times New Roman" w:cs="Times New Roman"/>
-        </w:rPr>
-      </w:pPr>
-      <w:r>
-        <w:rPr>
-          <w:rFonts w:ascii="Times New Roman" w:hAnsi="Times New Roman" w:cs="Times New Roman"/>
-          <w:color w:val="FF0000"/>
-        </w:rPr>
-        <w:t xml:space="preserve">4.1 </w:t>
-      </w:r>
-      <w:r>
-        <w:rPr>
-          <w:rFonts w:ascii="Times New Roman" w:hAnsi="Times New Roman" w:cs="Times New Roman"/>
-        </w:rPr>
-        <w:t xml:space="preserve">Unit Testing </w:t>
-      </w:r>
-    </w:p>
-    <w:p>
-      <w:pPr>
-        <w:ind w:left="720"/>
-        <w:rPr>
-          <w:rFonts w:ascii="Times New Roman" w:hAnsi="Times New Roman" w:cs="Times New Roman"/>
-        </w:rPr>
-      </w:pPr>
-      <w:r>
-        <w:rPr>
-          <w:rFonts w:ascii="Times New Roman" w:hAnsi="Times New Roman" w:cs="Times New Roman"/>
-          <w:color w:val="FF0000"/>
-        </w:rPr>
-        <w:t xml:space="preserve">4.2 </w:t>
-      </w:r>
-      <w:r>
-        <w:rPr>
-          <w:rFonts w:ascii="Times New Roman" w:hAnsi="Times New Roman" w:cs="Times New Roman"/>
-        </w:rPr>
-        <w:t xml:space="preserve">System and Integration Testing </w:t>
-      </w:r>
-    </w:p>
-    <w:p>
-      <w:pPr>
-        <w:ind w:left="720"/>
-        <w:rPr>
-          <w:rFonts w:ascii="Times New Roman" w:hAnsi="Times New Roman" w:cs="Times New Roman"/>
-        </w:rPr>
-      </w:pPr>
-      <w:r>
-        <w:rPr>
-          <w:rFonts w:ascii="Times New Roman" w:hAnsi="Times New Roman" w:cs="Times New Roman"/>
-          <w:color w:val="FF0000"/>
-        </w:rPr>
-        <w:t>4.3</w:t>
-      </w:r>
-      <w:r>
-        <w:rPr>
-          <w:rFonts w:ascii="Times New Roman" w:hAnsi="Times New Roman" w:cs="Times New Roman"/>
-        </w:rPr>
-        <w:t xml:space="preserve"> Performance and Stress Testing </w:t>
-      </w:r>
-    </w:p>
-    <w:p>
-      <w:pPr>
-        <w:ind w:left="720"/>
-        <w:rPr>
-          <w:rFonts w:ascii="Times New Roman" w:hAnsi="Times New Roman" w:cs="Times New Roman"/>
-        </w:rPr>
-      </w:pPr>
-      <w:r>
-        <w:rPr>
-          <w:rFonts w:ascii="Times New Roman" w:hAnsi="Times New Roman" w:cs="Times New Roman"/>
-          <w:color w:val="FF0000"/>
-        </w:rPr>
-        <w:t xml:space="preserve">4.4 </w:t>
-      </w:r>
-      <w:r>
-        <w:rPr>
-          <w:rFonts w:ascii="Times New Roman" w:hAnsi="Times New Roman" w:cs="Times New Roman"/>
-        </w:rPr>
-        <w:t xml:space="preserve">User Acceptance Testing </w:t>
-      </w:r>
-    </w:p>
-    <w:p>
-      <w:pPr>
-        <w:ind w:left="720"/>
-        <w:rPr>
-          <w:rFonts w:ascii="Times New Roman" w:hAnsi="Times New Roman" w:cs="Times New Roman"/>
-        </w:rPr>
-      </w:pPr>
-      <w:r>
-        <w:rPr>
-          <w:rFonts w:ascii="Times New Roman" w:hAnsi="Times New Roman" w:cs="Times New Roman"/>
-          <w:color w:val="FF0000"/>
-        </w:rPr>
-        <w:t xml:space="preserve">4.5 </w:t>
-      </w:r>
-      <w:r>
-        <w:rPr>
-          <w:rFonts w:ascii="Times New Roman" w:hAnsi="Times New Roman" w:cs="Times New Roman"/>
-        </w:rPr>
-        <w:t xml:space="preserve">Batch Testing </w:t>
-      </w:r>
-    </w:p>
-    <w:p>
-      <w:pPr>
-        <w:ind w:left="720"/>
-        <w:rPr>
-          <w:rFonts w:ascii="Times New Roman" w:hAnsi="Times New Roman" w:cs="Times New Roman"/>
-        </w:rPr>
-      </w:pPr>
-      <w:r>
-        <w:rPr>
-          <w:rFonts w:ascii="Times New Roman" w:hAnsi="Times New Roman" w:cs="Times New Roman"/>
-          <w:color w:val="FF0000"/>
-        </w:rPr>
-        <w:t xml:space="preserve">4.6 </w:t>
-      </w:r>
-      <w:r>
-        <w:rPr>
-          <w:rFonts w:ascii="Times New Roman" w:hAnsi="Times New Roman" w:cs="Times New Roman"/>
-        </w:rPr>
-        <w:t xml:space="preserve">Automated Regression Testing </w:t>
-      </w:r>
-    </w:p>
-    <w:p>
-      <w:pPr>
-        <w:ind w:left="720"/>
-        <w:rPr>
-          <w:rFonts w:ascii="Times New Roman" w:hAnsi="Times New Roman" w:cs="Times New Roman"/>
-        </w:rPr>
-      </w:pPr>
-      <w:r>
-        <w:rPr>
-          <w:rFonts w:ascii="Times New Roman" w:hAnsi="Times New Roman" w:cs="Times New Roman"/>
-          <w:color w:val="FF0000"/>
-        </w:rPr>
-        <w:t xml:space="preserve">4.7 </w:t>
       </w:r>
       <w:r>
         <w:rPr>
@@ -643,6 +643,7 @@
           <w:sz w:val="32"/>
           <w:szCs w:val="32"/>
         </w:rPr>
+        <w:lastRenderedPageBreak/>
         <w:t>Introduction</w:t>
       </w:r>
     </w:p>
@@ -1072,19 +1073,7 @@
         <w:rPr>
           <w:rFonts w:ascii="Times New Roman" w:hAnsi="Times New Roman" w:cs="Times New Roman"/>
         </w:rPr>
-        <w:t xml:space="preserve"> In-Game Menu. All buttons inside this menu should work essentially the same as in the start menu. However, in place of the “start game” option, the user should see a “back to main menu option”. All buttons should be thoroughly tested for bugs. </w:t>
-      </w:r>
-      <w:r>
-        <w:rPr>
-          <w:rFonts w:ascii="Times New Roman" w:hAnsi="Times New Roman" w:cs="Times New Roman"/>
-        </w:rPr>
-        <w:t>The restart option should reset everything and take the user back to the beginning of the round</w:t>
-      </w:r>
-      <w:r>
-        <w:rPr>
-          <w:rFonts w:ascii="Times New Roman" w:hAnsi="Times New Roman" w:cs="Times New Roman"/>
-        </w:rPr>
-        <w:t>. To open/close the game menu, simply press the escape button.</w:t>
+        <w:t xml:space="preserve"> In-Game Menu. All buttons inside this menu should work essentially the same as in the start menu. However, in place of the “start game” option, the user should see a “back to main menu option”. All buttons should be thoroughly tested for bugs. The restart option should reset everything and take the user back to the beginning of the round. To open/close the game menu, simply press the escape button.</w:t>
       </w:r>
     </w:p>
     <w:p>
@@ -1747,61 +1736,7 @@
         <w:rPr>
           <w:rFonts w:ascii="Times New Roman" w:hAnsi="Times New Roman" w:cs="Times New Roman"/>
         </w:rPr>
-        <w:t xml:space="preserve">All bugs found should be logged </w:t>
-      </w:r>
-      <w:r>
-        <w:rPr>
-          <w:rFonts w:ascii="Times New Roman" w:hAnsi="Times New Roman" w:cs="Times New Roman"/>
-        </w:rPr>
-        <w:t>alongside</w:t>
-      </w:r>
-      <w:r>
-        <w:rPr>
-          <w:rFonts w:ascii="Times New Roman" w:hAnsi="Times New Roman" w:cs="Times New Roman"/>
-        </w:rPr>
-        <w:t xml:space="preserve"> their test case no.</w:t>
-      </w:r>
-      <w:r>
-        <w:rPr>
-          <w:rFonts w:ascii="Times New Roman" w:hAnsi="Times New Roman" w:cs="Times New Roman"/>
-        </w:rPr>
-        <w:t xml:space="preserve"> and their severity</w:t>
-      </w:r>
-      <w:r>
-        <w:rPr>
-          <w:rFonts w:ascii="Times New Roman" w:hAnsi="Times New Roman" w:cs="Times New Roman"/>
-        </w:rPr>
-        <w:t xml:space="preserve"> in the shared “</w:t>
-      </w:r>
-      <w:r>
-        <w:rPr>
-          <w:rFonts w:ascii="Times New Roman" w:hAnsi="Times New Roman" w:cs="Times New Roman"/>
-        </w:rPr>
-        <w:t>System</w:t>
-      </w:r>
-      <w:r>
-        <w:rPr>
-          <w:rFonts w:ascii="Times New Roman" w:hAnsi="Times New Roman" w:cs="Times New Roman"/>
-        </w:rPr>
-        <w:t>/</w:t>
-      </w:r>
-      <w:r>
-        <w:rPr>
-          <w:rFonts w:ascii="Times New Roman" w:hAnsi="Times New Roman" w:cs="Times New Roman"/>
-        </w:rPr>
-        <w:t>Integration</w:t>
-      </w:r>
-      <w:r>
-        <w:rPr>
-          <w:rFonts w:ascii="Times New Roman" w:hAnsi="Times New Roman" w:cs="Times New Roman"/>
-        </w:rPr>
-        <w:t xml:space="preserve"> Testing” document</w:t>
-      </w:r>
-      <w:r>
-        <w:rPr>
-          <w:rFonts w:ascii="Times New Roman" w:hAnsi="Times New Roman" w:cs="Times New Roman"/>
-        </w:rPr>
-        <w:t>.</w:t>
+        <w:t>All bugs found should be logged alongside their test case no. and their severity in the shared “System/Integration Testing” document.</w:t>
       </w:r>
       <w:r>
         <w:rPr>
@@ -1994,7 +1929,25 @@
         <w:rPr>
           <w:rFonts w:ascii="Times New Roman" w:hAnsi="Times New Roman" w:cs="Times New Roman"/>
         </w:rPr>
-        <w:t xml:space="preserve">The purpose of this is to assure that the product is satisfactory on a user-level. </w:t>
+        <w:t xml:space="preserve">Alpha testing. </w:t>
+      </w:r>
+      <w:r>
+        <w:rPr>
+          <w:rFonts w:ascii="Times New Roman" w:hAnsi="Times New Roman" w:cs="Times New Roman"/>
+        </w:rPr>
+        <w:t xml:space="preserve">The purpose of this is to </w:t>
+      </w:r>
+      <w:r>
+        <w:rPr>
+          <w:rFonts w:ascii="Times New Roman" w:hAnsi="Times New Roman" w:cs="Times New Roman"/>
+        </w:rPr>
+        <w:t>get as much feedback as possible before the game is distributed to a larger audience</w:t>
+      </w:r>
+      <w:r>
+        <w:rPr>
+          <w:rFonts w:ascii="Times New Roman" w:hAnsi="Times New Roman" w:cs="Times New Roman"/>
+        </w:rPr>
+        <w:t xml:space="preserve">. </w:t>
       </w:r>
       <w:r>
         <w:rPr>
@@ -2020,19 +1973,7 @@
           <w:rFonts w:ascii="Times New Roman" w:hAnsi="Times New Roman" w:cs="Times New Roman"/>
         </w:rPr>
         <w:br/>
-        <w:t>-A</w:t>
-      </w:r>
-      <w:r>
-        <w:rPr>
-          <w:rFonts w:ascii="Times New Roman" w:hAnsi="Times New Roman" w:cs="Times New Roman"/>
-        </w:rPr>
-        <w:t xml:space="preserve"> select number of users will be gathered</w:t>
-      </w:r>
-      <w:r>
-        <w:rPr>
-          <w:rFonts w:ascii="Times New Roman" w:hAnsi="Times New Roman" w:cs="Times New Roman"/>
-        </w:rPr>
-        <w:t>.</w:t>
+        <w:t>-A select number of users will be gathered.</w:t>
       </w:r>
       <w:r>
         <w:rPr>
@@ -2046,32 +1987,14 @@
           <w:rFonts w:ascii="Times New Roman" w:hAnsi="Times New Roman" w:cs="Times New Roman"/>
         </w:rPr>
         <w:br/>
-        <w:t>-They will p</w:t>
-      </w:r>
-      <w:r>
-        <w:rPr>
-          <w:rFonts w:ascii="Times New Roman" w:hAnsi="Times New Roman" w:cs="Times New Roman"/>
-        </w:rPr>
-        <w:t xml:space="preserve">lay the game for approximately 40 minutes each. </w:t>
-      </w:r>
-      <w:r>
-        <w:rPr>
-          <w:rFonts w:ascii="Times New Roman" w:hAnsi="Times New Roman" w:cs="Times New Roman"/>
-        </w:rPr>
-        <w:br/>
-        <w:t>-</w:t>
-      </w:r>
-      <w:r>
-        <w:rPr>
-          <w:rFonts w:ascii="Times New Roman" w:hAnsi="Times New Roman" w:cs="Times New Roman"/>
-        </w:rPr>
-        <w:t>They will then be questioned by two members of our development team.</w:t>
-      </w:r>
-      <w:r>
-        <w:rPr>
-          <w:rFonts w:ascii="Times New Roman" w:hAnsi="Times New Roman" w:cs="Times New Roman"/>
-        </w:rPr>
-        <w:t xml:space="preserve"> These questions will be supplied for the team members. </w:t>
+        <w:t xml:space="preserve">-They will play the game for approximately 40 minutes each. </w:t>
+      </w:r>
+      <w:r>
+        <w:rPr>
+          <w:rFonts w:ascii="Times New Roman" w:hAnsi="Times New Roman" w:cs="Times New Roman"/>
+        </w:rPr>
+        <w:br/>
+        <w:t xml:space="preserve">-They will then be questioned by two members of our development team. These questions will be supplied for the team members. </w:t>
       </w:r>
       <w:r>
         <w:rPr>
@@ -2088,14 +2011,26 @@
         <w:t xml:space="preserve">-Does the game satisfy user requirements? If so, we can progress – if not, what changes need to be made? </w:t>
       </w:r>
       <w:r>
+        <w:rPr>
+          <w:rFonts w:ascii="Times New Roman" w:hAnsi="Times New Roman" w:cs="Times New Roman"/>
+        </w:rPr>
+        <w:br/>
+      </w:r>
+    </w:p>
+    <w:p>
+      <w:pPr>
+        <w:pStyle w:val="ListParagraph"/>
+        <w:numPr>
+          <w:ilvl w:val="1"/>
+          <w:numId w:val="3"/>
+        </w:numPr>
         <w:rPr>
           <w:rFonts w:ascii="Times New Roman" w:hAnsi="Times New Roman" w:cs="Times New Roman"/>
           <w:sz w:val="24"/>
           <w:szCs w:val="24"/>
           <w:u w:val="single"/>
         </w:rPr>
-        <w:br/>
-      </w:r>
+      </w:pPr>
       <w:r>
         <w:rPr>
           <w:rFonts w:ascii="Times New Roman" w:hAnsi="Times New Roman" w:cs="Times New Roman"/>
@@ -2103,7 +2038,7 @@
           <w:szCs w:val="24"/>
           <w:u w:val="single"/>
         </w:rPr>
-        <w:br/>
+        <w:t xml:space="preserve">Automated Regression Testing </w:t>
       </w:r>
       <w:r>
         <w:rPr>
@@ -2111,6 +2046,418 @@
           <w:sz w:val="24"/>
           <w:szCs w:val="24"/>
           <w:u w:val="single"/>
+        </w:rPr>
+        <w:br/>
+      </w:r>
+      <w:r>
+        <w:rPr>
+          <w:rFonts w:ascii="Times New Roman" w:hAnsi="Times New Roman" w:cs="Times New Roman"/>
+        </w:rPr>
+        <w:t xml:space="preserve">Regression testing will take place if changes are made after the user acceptance testing or for other reasons uncovered after the development process has finished. This is done to ensure that any changes made to the system </w:t>
+      </w:r>
+      <w:proofErr w:type="gramStart"/>
+      <w:r>
+        <w:rPr>
+          <w:rFonts w:ascii="Times New Roman" w:hAnsi="Times New Roman" w:cs="Times New Roman"/>
+        </w:rPr>
+        <w:t>won’t</w:t>
+      </w:r>
+      <w:proofErr w:type="gramEnd"/>
+      <w:r>
+        <w:rPr>
+          <w:rFonts w:ascii="Times New Roman" w:hAnsi="Times New Roman" w:cs="Times New Roman"/>
+        </w:rPr>
+        <w:t xml:space="preserve"> directly/indirectly affect other functions in the system that would have previously tested well. For example, if changes were made to the fireball objects fired by wizard, will this effect the collision detection or point system? </w:t>
+      </w:r>
+      <w:r>
+        <w:rPr>
+          <w:rFonts w:ascii="Times New Roman" w:hAnsi="Times New Roman" w:cs="Times New Roman"/>
+        </w:rPr>
+        <w:br/>
+      </w:r>
+      <w:r>
+        <w:rPr>
+          <w:rFonts w:ascii="Times New Roman" w:hAnsi="Times New Roman" w:cs="Times New Roman"/>
+        </w:rPr>
+        <w:br/>
+        <w:t>Participants: Edward Minh, Joseph Coll</w:t>
+      </w:r>
+      <w:r>
+        <w:rPr>
+          <w:rFonts w:ascii="Times New Roman" w:hAnsi="Times New Roman" w:cs="Times New Roman"/>
+        </w:rPr>
+        <w:br/>
+      </w:r>
+      <w:r>
+        <w:rPr>
+          <w:rFonts w:ascii="Times New Roman" w:hAnsi="Times New Roman" w:cs="Times New Roman"/>
+        </w:rPr>
+        <w:br/>
+        <w:t xml:space="preserve">Throughout this process, automated testing software will be provided to re-test all the functions covered during the component testing phase. </w:t>
+      </w:r>
+      <w:r>
+        <w:rPr>
+          <w:rFonts w:ascii="Times New Roman" w:hAnsi="Times New Roman" w:cs="Times New Roman"/>
+        </w:rPr>
+        <w:br/>
+      </w:r>
+    </w:p>
+    <w:p>
+      <w:pPr>
+        <w:pStyle w:val="ListParagraph"/>
+        <w:numPr>
+          <w:ilvl w:val="1"/>
+          <w:numId w:val="3"/>
+        </w:numPr>
+        <w:rPr>
+          <w:rFonts w:ascii="Times New Roman" w:hAnsi="Times New Roman" w:cs="Times New Roman"/>
+          <w:sz w:val="24"/>
+          <w:szCs w:val="24"/>
+          <w:u w:val="single"/>
+        </w:rPr>
+      </w:pPr>
+      <w:r>
+        <w:rPr>
+          <w:rFonts w:ascii="Times New Roman" w:hAnsi="Times New Roman" w:cs="Times New Roman"/>
+          <w:sz w:val="24"/>
+          <w:szCs w:val="24"/>
+          <w:u w:val="single"/>
+        </w:rPr>
+        <w:lastRenderedPageBreak/>
+        <w:t>Beta Testing</w:t>
+      </w:r>
+      <w:r>
+        <w:rPr>
+          <w:rFonts w:ascii="Times New Roman" w:hAnsi="Times New Roman" w:cs="Times New Roman"/>
+          <w:sz w:val="24"/>
+          <w:szCs w:val="24"/>
+          <w:u w:val="single"/>
+        </w:rPr>
+        <w:br/>
+      </w:r>
+      <w:r>
+        <w:rPr>
+          <w:rFonts w:ascii="Times New Roman" w:hAnsi="Times New Roman" w:cs="Times New Roman"/>
+        </w:rPr>
+        <w:t xml:space="preserve">At this stage the game will be distributed across the platform to a controlled number of participants for testing under real life circumstances by real users. All feedback will be emailed to our team and a meeting will be held to discuss the findings. All team members must attend. </w:t>
+      </w:r>
+      <w:r>
+        <w:rPr>
+          <w:rFonts w:ascii="Times New Roman" w:hAnsi="Times New Roman" w:cs="Times New Roman"/>
+          <w:sz w:val="24"/>
+          <w:szCs w:val="24"/>
+          <w:u w:val="single"/>
+        </w:rPr>
+        <w:br/>
+      </w:r>
+    </w:p>
+    <w:p>
+      <w:pPr>
+        <w:rPr>
+          <w:rFonts w:ascii="Times New Roman" w:hAnsi="Times New Roman" w:cs="Times New Roman"/>
+          <w:b/>
+          <w:bCs/>
+          <w:sz w:val="32"/>
+          <w:szCs w:val="32"/>
+        </w:rPr>
+      </w:pPr>
+      <w:r>
+        <w:rPr>
+          <w:rFonts w:ascii="Times New Roman" w:hAnsi="Times New Roman" w:cs="Times New Roman"/>
+          <w:b/>
+          <w:bCs/>
+          <w:sz w:val="32"/>
+          <w:szCs w:val="32"/>
+        </w:rPr>
+        <w:br/>
+      </w:r>
+      <w:r>
+        <w:rPr>
+          <w:rFonts w:ascii="Times New Roman" w:hAnsi="Times New Roman" w:cs="Times New Roman"/>
+          <w:b/>
+          <w:bCs/>
+          <w:sz w:val="32"/>
+          <w:szCs w:val="32"/>
+        </w:rPr>
+        <w:t xml:space="preserve">5.0 </w:t>
+      </w:r>
+      <w:r>
+        <w:rPr>
+          <w:rFonts w:ascii="Times New Roman" w:hAnsi="Times New Roman" w:cs="Times New Roman"/>
+          <w:b/>
+          <w:bCs/>
+          <w:sz w:val="32"/>
+          <w:szCs w:val="32"/>
+        </w:rPr>
+        <w:tab/>
+      </w:r>
+      <w:r>
+        <w:rPr>
+          <w:rFonts w:ascii="Times New Roman" w:hAnsi="Times New Roman" w:cs="Times New Roman"/>
+          <w:b/>
+          <w:bCs/>
+          <w:sz w:val="32"/>
+          <w:szCs w:val="32"/>
+        </w:rPr>
+        <w:t>Test Schedule</w:t>
+      </w:r>
+      <w:r>
+        <w:rPr>
+          <w:rFonts w:ascii="Times New Roman" w:hAnsi="Times New Roman" w:cs="Times New Roman"/>
+          <w:b/>
+          <w:bCs/>
+          <w:sz w:val="32"/>
+          <w:szCs w:val="32"/>
+        </w:rPr>
+        <w:br/>
+      </w:r>
+      <w:r>
+        <w:rPr>
+          <w:rFonts w:ascii="Times New Roman" w:hAnsi="Times New Roman" w:cs="Times New Roman"/>
+        </w:rPr>
+        <w:t xml:space="preserve">Overall estimated time frame: 1/6//20 – 5/8/20 </w:t>
+      </w:r>
+    </w:p>
+    <w:p>
+      <w:pPr>
+        <w:rPr>
+          <w:rFonts w:ascii="Times New Roman" w:hAnsi="Times New Roman" w:cs="Times New Roman"/>
+        </w:rPr>
+      </w:pPr>
+      <w:r>
+        <w:rPr>
+          <w:rFonts w:ascii="Times New Roman" w:hAnsi="Times New Roman" w:cs="Times New Roman"/>
+        </w:rPr>
+        <w:t>1/6: Short meetings to discuss objectives/roles.</w:t>
+      </w:r>
+    </w:p>
+    <w:p>
+      <w:pPr>
+        <w:rPr>
+          <w:rFonts w:ascii="Times New Roman" w:hAnsi="Times New Roman" w:cs="Times New Roman"/>
+        </w:rPr>
+      </w:pPr>
+      <w:r>
+        <w:rPr>
+          <w:rFonts w:ascii="Times New Roman" w:hAnsi="Times New Roman" w:cs="Times New Roman"/>
+        </w:rPr>
+        <w:t xml:space="preserve">2/6: Static test meeting. </w:t>
+      </w:r>
+    </w:p>
+    <w:p>
+      <w:pPr>
+        <w:rPr>
+          <w:rFonts w:ascii="Times New Roman" w:hAnsi="Times New Roman" w:cs="Times New Roman"/>
+        </w:rPr>
+      </w:pPr>
+      <w:r>
+        <w:rPr>
+          <w:rFonts w:ascii="Times New Roman" w:hAnsi="Times New Roman" w:cs="Times New Roman"/>
+        </w:rPr>
+        <w:t>3/6 – 27/6: Unit Testing</w:t>
+      </w:r>
+    </w:p>
+    <w:p>
+      <w:pPr>
+        <w:rPr>
+          <w:rFonts w:ascii="Times New Roman" w:hAnsi="Times New Roman" w:cs="Times New Roman"/>
+        </w:rPr>
+      </w:pPr>
+      <w:r>
+        <w:rPr>
+          <w:rFonts w:ascii="Times New Roman" w:hAnsi="Times New Roman" w:cs="Times New Roman"/>
+        </w:rPr>
+        <w:t>27/6 – 10/7: System and Integration Testing</w:t>
+      </w:r>
+    </w:p>
+    <w:p>
+      <w:pPr>
+        <w:rPr>
+          <w:rFonts w:ascii="Times New Roman" w:hAnsi="Times New Roman" w:cs="Times New Roman"/>
+        </w:rPr>
+      </w:pPr>
+      <w:r>
+        <w:rPr>
+          <w:rFonts w:ascii="Times New Roman" w:hAnsi="Times New Roman" w:cs="Times New Roman"/>
+        </w:rPr>
+        <w:t xml:space="preserve">10/7 – 25/7: Performance and Stress testing </w:t>
+      </w:r>
+    </w:p>
+    <w:p>
+      <w:pPr>
+        <w:rPr>
+          <w:rFonts w:ascii="Times New Roman" w:hAnsi="Times New Roman" w:cs="Times New Roman"/>
+        </w:rPr>
+      </w:pPr>
+      <w:r>
+        <w:rPr>
+          <w:rFonts w:ascii="Times New Roman" w:hAnsi="Times New Roman" w:cs="Times New Roman"/>
+        </w:rPr>
+        <w:t>26/7 – 30/7: User Acceptance testing</w:t>
+      </w:r>
+    </w:p>
+    <w:p>
+      <w:pPr>
+        <w:rPr>
+          <w:rFonts w:ascii="Times New Roman" w:hAnsi="Times New Roman" w:cs="Times New Roman"/>
+        </w:rPr>
+      </w:pPr>
+      <w:r>
+        <w:rPr>
+          <w:rFonts w:ascii="Times New Roman" w:hAnsi="Times New Roman" w:cs="Times New Roman"/>
+        </w:rPr>
+        <w:t>1/8 – 5/8: Regression Testing</w:t>
+      </w:r>
+    </w:p>
+    <w:p>
+      <w:pPr>
+        <w:rPr>
+          <w:rFonts w:ascii="Times New Roman" w:hAnsi="Times New Roman" w:cs="Times New Roman"/>
+        </w:rPr>
+      </w:pPr>
+      <w:r>
+        <w:rPr>
+          <w:rFonts w:ascii="Times New Roman" w:hAnsi="Times New Roman" w:cs="Times New Roman"/>
+        </w:rPr>
+        <w:t xml:space="preserve">5/8 – To be confirmed: Beta Testing </w:t>
+      </w:r>
+    </w:p>
+    <w:p>
+      <w:pPr>
+        <w:rPr>
+          <w:rFonts w:ascii="Times New Roman" w:hAnsi="Times New Roman" w:cs="Times New Roman"/>
+          <w:b/>
+          <w:bCs/>
+          <w:sz w:val="32"/>
+          <w:szCs w:val="32"/>
+        </w:rPr>
+      </w:pPr>
+    </w:p>
+    <w:p>
+      <w:pPr>
+        <w:pStyle w:val="ListParagraph"/>
+        <w:numPr>
+          <w:ilvl w:val="0"/>
+          <w:numId w:val="5"/>
+        </w:numPr>
+        <w:rPr>
+          <w:rFonts w:ascii="Times New Roman" w:hAnsi="Times New Roman" w:cs="Times New Roman"/>
+          <w:b/>
+          <w:bCs/>
+          <w:sz w:val="32"/>
+          <w:szCs w:val="32"/>
+        </w:rPr>
+      </w:pPr>
+      <w:r>
+        <w:rPr>
+          <w:rFonts w:ascii="Times New Roman" w:hAnsi="Times New Roman" w:cs="Times New Roman"/>
+          <w:b/>
+          <w:bCs/>
+          <w:sz w:val="32"/>
+          <w:szCs w:val="32"/>
+        </w:rPr>
+        <w:t>Tools</w:t>
+      </w:r>
+    </w:p>
+    <w:p>
+      <w:pPr>
+        <w:rPr>
+          <w:rFonts w:ascii="Times New Roman" w:hAnsi="Times New Roman" w:cs="Times New Roman"/>
+        </w:rPr>
+      </w:pPr>
+      <w:r>
+        <w:rPr>
+          <w:rFonts w:ascii="Times New Roman" w:hAnsi="Times New Roman" w:cs="Times New Roman"/>
+        </w:rPr>
+        <w:t>Testopia</w:t>
+      </w:r>
+    </w:p>
+    <w:p>
+      <w:pPr>
+        <w:rPr>
+          <w:rFonts w:ascii="Times New Roman" w:hAnsi="Times New Roman" w:cs="Times New Roman"/>
+        </w:rPr>
+      </w:pPr>
+      <w:r>
+        <w:rPr>
+          <w:rFonts w:ascii="Times New Roman" w:hAnsi="Times New Roman" w:cs="Times New Roman"/>
+        </w:rPr>
+        <w:t>Bugzilla</w:t>
+      </w:r>
+    </w:p>
+    <w:p>
+      <w:pPr>
+        <w:rPr>
+          <w:rFonts w:ascii="Times New Roman" w:hAnsi="Times New Roman" w:cs="Times New Roman"/>
+          <w:b/>
+          <w:bCs/>
+          <w:sz w:val="32"/>
+          <w:szCs w:val="32"/>
+        </w:rPr>
+      </w:pPr>
+      <w:r>
+        <w:rPr>
+          <w:rFonts w:ascii="Times New Roman" w:hAnsi="Times New Roman" w:cs="Times New Roman"/>
+        </w:rPr>
+        <w:t>Microsoft Teams (for at-home meetings)</w:t>
+      </w:r>
+      <w:r>
+        <w:rPr>
+          <w:rFonts w:ascii="Times New Roman" w:hAnsi="Times New Roman" w:cs="Times New Roman"/>
+          <w:b/>
+          <w:bCs/>
+          <w:sz w:val="32"/>
+          <w:szCs w:val="32"/>
+        </w:rPr>
+        <w:br/>
+      </w:r>
+    </w:p>
+    <w:p>
+      <w:pPr>
+        <w:rPr>
+          <w:rFonts w:ascii="Times New Roman" w:hAnsi="Times New Roman" w:cs="Times New Roman"/>
+        </w:rPr>
+      </w:pPr>
+    </w:p>
+    <w:p>
+      <w:pPr>
+        <w:pStyle w:val="ListParagraph"/>
+        <w:rPr>
+          <w:rFonts w:ascii="Times New Roman" w:hAnsi="Times New Roman" w:cs="Times New Roman"/>
+          <w:b/>
+          <w:bCs/>
+          <w:sz w:val="32"/>
+          <w:szCs w:val="32"/>
+        </w:rPr>
+      </w:pPr>
+    </w:p>
+    <w:p>
+      <w:pPr>
+        <w:rPr>
+          <w:rFonts w:ascii="Times New Roman" w:hAnsi="Times New Roman" w:cs="Times New Roman"/>
+          <w:b/>
+          <w:bCs/>
+          <w:sz w:val="32"/>
+          <w:szCs w:val="32"/>
+        </w:rPr>
+      </w:pPr>
+      <w:r>
+        <w:rPr>
+          <w:rFonts w:ascii="Times New Roman" w:hAnsi="Times New Roman" w:cs="Times New Roman"/>
+          <w:b/>
+          <w:bCs/>
+          <w:sz w:val="32"/>
+          <w:szCs w:val="32"/>
+        </w:rPr>
+        <w:br/>
+      </w:r>
+      <w:r>
+        <w:rPr>
+          <w:rFonts w:ascii="Times New Roman" w:hAnsi="Times New Roman" w:cs="Times New Roman"/>
+          <w:b/>
+          <w:bCs/>
+          <w:sz w:val="32"/>
+          <w:szCs w:val="32"/>
         </w:rPr>
         <w:br/>
       </w:r>
@@ -2169,6 +2516,119 @@
 <file path=word/numbering.xml><?xml version="1.0" encoding="utf-8"?>
 <w:numbering xmlns:wpc="http://schemas.microsoft.com/office/word/2010/wordprocessingCanvas" xmlns:cx="http://schemas.microsoft.com/office/drawing/2014/chartex" xmlns:cx1="http://schemas.microsoft.com/office/drawing/2015/9/8/chartex" xmlns:cx2="http://schemas.microsoft.com/office/drawing/2015/10/21/chartex" xmlns:cx3="http://schemas.microsoft.com/office/drawing/2016/5/9/chartex" xmlns:cx4="http://schemas.microsoft.com/office/drawing/2016/5/10/chartex" xmlns:cx5="http://schemas.microsoft.com/office/drawing/2016/5/11/chartex" xmlns:cx6="http://schemas.microsoft.com/office/drawing/2016/5/12/chartex" xmlns:cx7="http://schemas.microsoft.com/office/drawing/2016/5/13/chartex" xmlns:cx8="http://schemas.microsoft.com/office/drawing/2016/5/14/chartex" xmlns:mc="http://schemas.openxmlformats.org/markup-compatibility/2006" xmlns:aink="http://schemas.microsoft.com/office/drawing/2016/ink" xmlns:am3d="http://schemas.microsoft.com/office/drawing/2017/model3d" xmlns:o="urn:schemas-microsoft-com:office:office" xmlns:r="http://schemas.openxmlformats.org/officeDocument/2006/relationships" xmlns:m="http://schemas.openxmlformats.org/officeDocument/2006/math" xmlns:v="urn:schemas-microsoft-com:vml" xmlns:wp14="http://schemas.microsoft.com/office/word/2010/wordprocessingDrawing" xmlns:wp="http://schemas.openxmlformats.org/drawingml/2006/wordprocessingDrawing" xmlns:w10="urn:schemas-microsoft-com:office:word" xmlns:w="http://schemas.openxmlformats.org/wordprocessingml/2006/main" xmlns:w14="http://schemas.microsoft.com/office/word/2010/wordml" xmlns:w15="http://schemas.microsoft.com/office/word/2012/wordml" xmlns:w16cid="http://schemas.microsoft.com/office/word/2016/wordml/cid" xmlns:w16se="http://schemas.microsoft.com/office/word/2015/wordml/symex" xmlns:wpg="http://schemas.microsoft.com/office/word/2010/wordprocessingGroup" xmlns:wpi="http://schemas.microsoft.com/office/word/2010/wordprocessingInk" xmlns:wne="http://schemas.microsoft.com/office/word/2006/wordml" xmlns:wps="http://schemas.microsoft.com/office/word/2010/wordprocessingShape" mc:Ignorable="w14 w15 w16se w16cid wp14">
   <w:abstractNum w:abstractNumId="0" w15:restartNumberingAfterBreak="0">
+    <w:nsid w:val="083B6C41"/>
+    <w:multiLevelType w:val="multilevel"/>
+    <w:tmpl w:val="8C2CD714"/>
+    <w:lvl w:ilvl="0">
+      <w:start w:val="6"/>
+      <w:numFmt w:val="decimal"/>
+      <w:lvlText w:val="%1.0"/>
+      <w:lvlJc w:val="left"/>
+      <w:pPr>
+        <w:ind w:left="720" w:hanging="720"/>
+      </w:pPr>
+      <w:rPr>
+        <w:rFonts w:hint="default"/>
+      </w:rPr>
+    </w:lvl>
+    <w:lvl w:ilvl="1">
+      <w:start w:val="1"/>
+      <w:numFmt w:val="decimal"/>
+      <w:lvlText w:val="%1.%2"/>
+      <w:lvlJc w:val="left"/>
+      <w:pPr>
+        <w:ind w:left="1440" w:hanging="720"/>
+      </w:pPr>
+      <w:rPr>
+        <w:rFonts w:hint="default"/>
+      </w:rPr>
+    </w:lvl>
+    <w:lvl w:ilvl="2">
+      <w:start w:val="1"/>
+      <w:numFmt w:val="decimal"/>
+      <w:lvlText w:val="%1.%2.%3"/>
+      <w:lvlJc w:val="left"/>
+      <w:pPr>
+        <w:ind w:left="2160" w:hanging="720"/>
+      </w:pPr>
+      <w:rPr>
+        <w:rFonts w:hint="default"/>
+      </w:rPr>
+    </w:lvl>
+    <w:lvl w:ilvl="3">
+      <w:start w:val="1"/>
+      <w:numFmt w:val="decimal"/>
+      <w:lvlText w:val="%1.%2.%3.%4"/>
+      <w:lvlJc w:val="left"/>
+      <w:pPr>
+        <w:ind w:left="3240" w:hanging="1080"/>
+      </w:pPr>
+      <w:rPr>
+        <w:rFonts w:hint="default"/>
+      </w:rPr>
+    </w:lvl>
+    <w:lvl w:ilvl="4">
+      <w:start w:val="1"/>
+      <w:numFmt w:val="decimal"/>
+      <w:lvlText w:val="%1.%2.%3.%4.%5"/>
+      <w:lvlJc w:val="left"/>
+      <w:pPr>
+        <w:ind w:left="4320" w:hanging="1440"/>
+      </w:pPr>
+      <w:rPr>
+        <w:rFonts w:hint="default"/>
+      </w:rPr>
+    </w:lvl>
+    <w:lvl w:ilvl="5">
+      <w:start w:val="1"/>
+      <w:numFmt w:val="decimal"/>
+      <w:lvlText w:val="%1.%2.%3.%4.%5.%6"/>
+      <w:lvlJc w:val="left"/>
+      <w:pPr>
+        <w:ind w:left="5040" w:hanging="1440"/>
+      </w:pPr>
+      <w:rPr>
+        <w:rFonts w:hint="default"/>
+      </w:rPr>
+    </w:lvl>
+    <w:lvl w:ilvl="6">
+      <w:start w:val="1"/>
+      <w:numFmt w:val="decimal"/>
+      <w:lvlText w:val="%1.%2.%3.%4.%5.%6.%7"/>
+      <w:lvlJc w:val="left"/>
+      <w:pPr>
+        <w:ind w:left="6120" w:hanging="1800"/>
+      </w:pPr>
+      <w:rPr>
+        <w:rFonts w:hint="default"/>
+      </w:rPr>
+    </w:lvl>
+    <w:lvl w:ilvl="7">
+      <w:start w:val="1"/>
+      <w:numFmt w:val="decimal"/>
+      <w:lvlText w:val="%1.%2.%3.%4.%5.%6.%7.%8"/>
+      <w:lvlJc w:val="left"/>
+      <w:pPr>
+        <w:ind w:left="7200" w:hanging="2160"/>
+      </w:pPr>
+      <w:rPr>
+        <w:rFonts w:hint="default"/>
+      </w:rPr>
+    </w:lvl>
+    <w:lvl w:ilvl="8">
+      <w:start w:val="1"/>
+      <w:numFmt w:val="decimal"/>
+      <w:lvlText w:val="%1.%2.%3.%4.%5.%6.%7.%8.%9"/>
+      <w:lvlJc w:val="left"/>
+      <w:pPr>
+        <w:ind w:left="7920" w:hanging="2160"/>
+      </w:pPr>
+      <w:rPr>
+        <w:rFonts w:hint="default"/>
+      </w:rPr>
+    </w:lvl>
+  </w:abstractNum>
+  <w:abstractNum w:abstractNumId="1" w15:restartNumberingAfterBreak="0">
     <w:nsid w:val="41272477"/>
     <w:multiLevelType w:val="hybridMultilevel"/>
     <w:tmpl w:val="85B87D84"/>
@@ -2281,7 +2741,7 @@
       </w:rPr>
     </w:lvl>
   </w:abstractNum>
-  <w:abstractNum w:abstractNumId="1" w15:restartNumberingAfterBreak="0">
+  <w:abstractNum w:abstractNumId="2" w15:restartNumberingAfterBreak="0">
     <w:nsid w:val="582F53A5"/>
     <w:multiLevelType w:val="multilevel"/>
     <w:tmpl w:val="E23E24F0"/>
@@ -2402,7 +2862,7 @@
       </w:rPr>
     </w:lvl>
   </w:abstractNum>
-  <w:abstractNum w:abstractNumId="2" w15:restartNumberingAfterBreak="0">
+  <w:abstractNum w:abstractNumId="3" w15:restartNumberingAfterBreak="0">
     <w:nsid w:val="5B6D336F"/>
     <w:multiLevelType w:val="hybridMultilevel"/>
     <w:tmpl w:val="9230DA5C"/>
@@ -2491,7 +2951,7 @@
       </w:pPr>
     </w:lvl>
   </w:abstractNum>
-  <w:abstractNum w:abstractNumId="3" w15:restartNumberingAfterBreak="0">
+  <w:abstractNum w:abstractNumId="4" w15:restartNumberingAfterBreak="0">
     <w:nsid w:val="6DE53670"/>
     <w:multiLevelType w:val="multilevel"/>
     <w:tmpl w:val="E5EC14B8"/>
@@ -2607,15 +3067,18 @@
     </w:lvl>
   </w:abstractNum>
   <w:num w:numId="1">
+    <w:abstractNumId w:val="2"/>
+  </w:num>
+  <w:num w:numId="2">
+    <w:abstractNumId w:val="3"/>
+  </w:num>
+  <w:num w:numId="3">
+    <w:abstractNumId w:val="4"/>
+  </w:num>
+  <w:num w:numId="4">
     <w:abstractNumId w:val="1"/>
   </w:num>
-  <w:num w:numId="2">
-    <w:abstractNumId w:val="2"/>
-  </w:num>
-  <w:num w:numId="3">
-    <w:abstractNumId w:val="3"/>
-  </w:num>
-  <w:num w:numId="4">
+  <w:num w:numId="5">
     <w:abstractNumId w:val="0"/>
   </w:num>
 </w:numbering>

</xml_diff>